<commit_message>
Project Vision + Project Charter
V.01
</commit_message>
<xml_diff>
--- a/Document/Report/Tuần 3/Báo cáo tổng hợp.docx
+++ b/Document/Report/Tuần 3/Báo cáo tổng hợp.docx
@@ -4,6 +4,15 @@
   <w:body>
     <w:sdt>
       <w:sdtPr>
+        <w:rPr>
+          <w:rFonts w:ascii="Times New Roman" w:eastAsiaTheme="minorHAnsi" w:hAnsi="Times New Roman" w:cs="Times New Roman"/>
+          <w:b w:val="0"/>
+          <w:bCs w:val="0"/>
+          <w:color w:val="auto"/>
+          <w:sz w:val="22"/>
+          <w:szCs w:val="22"/>
+          <w:lang w:eastAsia="en-US"/>
+        </w:rPr>
         <w:id w:val="-2101318521"/>
         <w:docPartObj>
           <w:docPartGallery w:val="Table of Contents"/>
@@ -12,20 +21,21 @@
       </w:sdtPr>
       <w:sdtEndPr>
         <w:rPr>
-          <w:rFonts w:asciiTheme="minorHAnsi" w:eastAsiaTheme="minorHAnsi" w:hAnsiTheme="minorHAnsi" w:cstheme="minorBidi"/>
           <w:noProof/>
-          <w:color w:val="auto"/>
-          <w:sz w:val="22"/>
-          <w:szCs w:val="22"/>
-          <w:lang w:eastAsia="en-US"/>
         </w:rPr>
       </w:sdtEndPr>
       <w:sdtContent>
         <w:p>
           <w:pPr>
             <w:pStyle w:val="TOCHeading"/>
+            <w:rPr>
+              <w:rFonts w:ascii="Times New Roman" w:hAnsi="Times New Roman" w:cs="Times New Roman"/>
+            </w:rPr>
           </w:pPr>
           <w:r>
+            <w:rPr>
+              <w:rFonts w:ascii="Times New Roman" w:hAnsi="Times New Roman" w:cs="Times New Roman"/>
+            </w:rPr>
             <w:t>Mục lục</w:t>
           </w:r>
         </w:p>
@@ -36,17 +46,26 @@
               <w:tab w:val="right" w:leader="dot" w:pos="9350"/>
             </w:tabs>
             <w:rPr>
-              <w:rFonts w:eastAsiaTheme="minorEastAsia"/>
+              <w:rFonts w:ascii="Times New Roman" w:eastAsiaTheme="minorEastAsia" w:hAnsi="Times New Roman" w:cs="Times New Roman"/>
               <w:noProof/>
             </w:rPr>
           </w:pPr>
           <w:r>
+            <w:rPr>
+              <w:rFonts w:ascii="Times New Roman" w:hAnsi="Times New Roman" w:cs="Times New Roman"/>
+            </w:rPr>
             <w:fldChar w:fldCharType="begin"/>
           </w:r>
           <w:r>
+            <w:rPr>
+              <w:rFonts w:ascii="Times New Roman" w:hAnsi="Times New Roman" w:cs="Times New Roman"/>
+            </w:rPr>
             <w:instrText xml:space="preserve"> TOC \o "1-3" \h \z \u </w:instrText>
           </w:r>
           <w:r>
+            <w:rPr>
+              <w:rFonts w:ascii="Times New Roman" w:hAnsi="Times New Roman" w:cs="Times New Roman"/>
+            </w:rPr>
             <w:fldChar w:fldCharType="separate"/>
           </w:r>
           <w:hyperlink w:anchor="_Toc430791161" w:history="1">
@@ -60,6 +79,7 @@
             </w:r>
             <w:r>
               <w:rPr>
+                <w:rFonts w:ascii="Times New Roman" w:hAnsi="Times New Roman" w:cs="Times New Roman"/>
                 <w:noProof/>
                 <w:webHidden/>
               </w:rPr>
@@ -67,6 +87,7 @@
             </w:r>
             <w:r>
               <w:rPr>
+                <w:rFonts w:ascii="Times New Roman" w:hAnsi="Times New Roman" w:cs="Times New Roman"/>
                 <w:noProof/>
                 <w:webHidden/>
               </w:rPr>
@@ -74,6 +95,7 @@
             </w:r>
             <w:r>
               <w:rPr>
+                <w:rFonts w:ascii="Times New Roman" w:hAnsi="Times New Roman" w:cs="Times New Roman"/>
                 <w:noProof/>
                 <w:webHidden/>
               </w:rPr>
@@ -81,12 +103,14 @@
             </w:r>
             <w:r>
               <w:rPr>
+                <w:rFonts w:ascii="Times New Roman" w:hAnsi="Times New Roman" w:cs="Times New Roman"/>
                 <w:noProof/>
                 <w:webHidden/>
               </w:rPr>
             </w:r>
             <w:r>
               <w:rPr>
+                <w:rFonts w:ascii="Times New Roman" w:hAnsi="Times New Roman" w:cs="Times New Roman"/>
                 <w:noProof/>
                 <w:webHidden/>
               </w:rPr>
@@ -94,6 +118,7 @@
             </w:r>
             <w:r>
               <w:rPr>
+                <w:rFonts w:ascii="Times New Roman" w:hAnsi="Times New Roman" w:cs="Times New Roman"/>
                 <w:noProof/>
                 <w:webHidden/>
               </w:rPr>
@@ -101,6 +126,7 @@
             </w:r>
             <w:r>
               <w:rPr>
+                <w:rFonts w:ascii="Times New Roman" w:hAnsi="Times New Roman" w:cs="Times New Roman"/>
                 <w:noProof/>
                 <w:webHidden/>
               </w:rPr>
@@ -115,7 +141,7 @@
               <w:tab w:val="right" w:leader="dot" w:pos="9350"/>
             </w:tabs>
             <w:rPr>
-              <w:rFonts w:eastAsiaTheme="minorEastAsia"/>
+              <w:rFonts w:ascii="Times New Roman" w:eastAsiaTheme="minorEastAsia" w:hAnsi="Times New Roman" w:cs="Times New Roman"/>
               <w:noProof/>
             </w:rPr>
           </w:pPr>
@@ -130,6 +156,7 @@
             </w:r>
             <w:r>
               <w:rPr>
+                <w:rFonts w:ascii="Times New Roman" w:hAnsi="Times New Roman" w:cs="Times New Roman"/>
                 <w:noProof/>
                 <w:webHidden/>
               </w:rPr>
@@ -137,6 +164,7 @@
             </w:r>
             <w:r>
               <w:rPr>
+                <w:rFonts w:ascii="Times New Roman" w:hAnsi="Times New Roman" w:cs="Times New Roman"/>
                 <w:noProof/>
                 <w:webHidden/>
               </w:rPr>
@@ -144,6 +172,7 @@
             </w:r>
             <w:r>
               <w:rPr>
+                <w:rFonts w:ascii="Times New Roman" w:hAnsi="Times New Roman" w:cs="Times New Roman"/>
                 <w:noProof/>
                 <w:webHidden/>
               </w:rPr>
@@ -151,12 +180,14 @@
             </w:r>
             <w:r>
               <w:rPr>
+                <w:rFonts w:ascii="Times New Roman" w:hAnsi="Times New Roman" w:cs="Times New Roman"/>
                 <w:noProof/>
                 <w:webHidden/>
               </w:rPr>
             </w:r>
             <w:r>
               <w:rPr>
+                <w:rFonts w:ascii="Times New Roman" w:hAnsi="Times New Roman" w:cs="Times New Roman"/>
                 <w:noProof/>
                 <w:webHidden/>
               </w:rPr>
@@ -164,6 +195,7 @@
             </w:r>
             <w:r>
               <w:rPr>
+                <w:rFonts w:ascii="Times New Roman" w:hAnsi="Times New Roman" w:cs="Times New Roman"/>
                 <w:noProof/>
                 <w:webHidden/>
               </w:rPr>
@@ -171,6 +203,7 @@
             </w:r>
             <w:r>
               <w:rPr>
+                <w:rFonts w:ascii="Times New Roman" w:hAnsi="Times New Roman" w:cs="Times New Roman"/>
                 <w:noProof/>
                 <w:webHidden/>
               </w:rPr>
@@ -186,7 +219,7 @@
               <w:tab w:val="right" w:leader="dot" w:pos="9350"/>
             </w:tabs>
             <w:rPr>
-              <w:rFonts w:eastAsiaTheme="minorEastAsia"/>
+              <w:rFonts w:ascii="Times New Roman" w:eastAsiaTheme="minorEastAsia" w:hAnsi="Times New Roman" w:cs="Times New Roman"/>
               <w:noProof/>
             </w:rPr>
           </w:pPr>
@@ -202,7 +235,7 @@
             </w:r>
             <w:r>
               <w:rPr>
-                <w:rFonts w:eastAsiaTheme="minorEastAsia"/>
+                <w:rFonts w:ascii="Times New Roman" w:eastAsiaTheme="minorEastAsia" w:hAnsi="Times New Roman" w:cs="Times New Roman"/>
                 <w:noProof/>
               </w:rPr>
               <w:tab/>
@@ -218,6 +251,7 @@
             </w:r>
             <w:r>
               <w:rPr>
+                <w:rFonts w:ascii="Times New Roman" w:hAnsi="Times New Roman" w:cs="Times New Roman"/>
                 <w:noProof/>
                 <w:webHidden/>
               </w:rPr>
@@ -225,6 +259,7 @@
             </w:r>
             <w:r>
               <w:rPr>
+                <w:rFonts w:ascii="Times New Roman" w:hAnsi="Times New Roman" w:cs="Times New Roman"/>
                 <w:noProof/>
                 <w:webHidden/>
               </w:rPr>
@@ -232,6 +267,7 @@
             </w:r>
             <w:r>
               <w:rPr>
+                <w:rFonts w:ascii="Times New Roman" w:hAnsi="Times New Roman" w:cs="Times New Roman"/>
                 <w:noProof/>
                 <w:webHidden/>
               </w:rPr>
@@ -239,12 +275,14 @@
             </w:r>
             <w:r>
               <w:rPr>
+                <w:rFonts w:ascii="Times New Roman" w:hAnsi="Times New Roman" w:cs="Times New Roman"/>
                 <w:noProof/>
                 <w:webHidden/>
               </w:rPr>
             </w:r>
             <w:r>
               <w:rPr>
+                <w:rFonts w:ascii="Times New Roman" w:hAnsi="Times New Roman" w:cs="Times New Roman"/>
                 <w:noProof/>
                 <w:webHidden/>
               </w:rPr>
@@ -252,6 +290,7 @@
             </w:r>
             <w:r>
               <w:rPr>
+                <w:rFonts w:ascii="Times New Roman" w:hAnsi="Times New Roman" w:cs="Times New Roman"/>
                 <w:noProof/>
                 <w:webHidden/>
               </w:rPr>
@@ -259,6 +298,7 @@
             </w:r>
             <w:r>
               <w:rPr>
+                <w:rFonts w:ascii="Times New Roman" w:hAnsi="Times New Roman" w:cs="Times New Roman"/>
                 <w:noProof/>
                 <w:webHidden/>
               </w:rPr>
@@ -274,7 +314,7 @@
               <w:tab w:val="right" w:leader="dot" w:pos="9350"/>
             </w:tabs>
             <w:rPr>
-              <w:rFonts w:eastAsiaTheme="minorEastAsia"/>
+              <w:rFonts w:ascii="Times New Roman" w:eastAsiaTheme="minorEastAsia" w:hAnsi="Times New Roman" w:cs="Times New Roman"/>
               <w:noProof/>
             </w:rPr>
           </w:pPr>
@@ -290,7 +330,7 @@
             </w:r>
             <w:r>
               <w:rPr>
-                <w:rFonts w:eastAsiaTheme="minorEastAsia"/>
+                <w:rFonts w:ascii="Times New Roman" w:eastAsiaTheme="minorEastAsia" w:hAnsi="Times New Roman" w:cs="Times New Roman"/>
                 <w:noProof/>
               </w:rPr>
               <w:tab/>
@@ -306,6 +346,7 @@
             </w:r>
             <w:r>
               <w:rPr>
+                <w:rFonts w:ascii="Times New Roman" w:hAnsi="Times New Roman" w:cs="Times New Roman"/>
                 <w:noProof/>
                 <w:webHidden/>
               </w:rPr>
@@ -313,6 +354,7 @@
             </w:r>
             <w:r>
               <w:rPr>
+                <w:rFonts w:ascii="Times New Roman" w:hAnsi="Times New Roman" w:cs="Times New Roman"/>
                 <w:noProof/>
                 <w:webHidden/>
               </w:rPr>
@@ -320,6 +362,7 @@
             </w:r>
             <w:r>
               <w:rPr>
+                <w:rFonts w:ascii="Times New Roman" w:hAnsi="Times New Roman" w:cs="Times New Roman"/>
                 <w:noProof/>
                 <w:webHidden/>
               </w:rPr>
@@ -327,12 +370,14 @@
             </w:r>
             <w:r>
               <w:rPr>
+                <w:rFonts w:ascii="Times New Roman" w:hAnsi="Times New Roman" w:cs="Times New Roman"/>
                 <w:noProof/>
                 <w:webHidden/>
               </w:rPr>
             </w:r>
             <w:r>
               <w:rPr>
+                <w:rFonts w:ascii="Times New Roman" w:hAnsi="Times New Roman" w:cs="Times New Roman"/>
                 <w:noProof/>
                 <w:webHidden/>
               </w:rPr>
@@ -340,6 +385,7 @@
             </w:r>
             <w:r>
               <w:rPr>
+                <w:rFonts w:ascii="Times New Roman" w:hAnsi="Times New Roman" w:cs="Times New Roman"/>
                 <w:noProof/>
                 <w:webHidden/>
               </w:rPr>
@@ -347,6 +393,102 @@
             </w:r>
             <w:r>
               <w:rPr>
+                <w:rFonts w:ascii="Times New Roman" w:hAnsi="Times New Roman" w:cs="Times New Roman"/>
+                <w:noProof/>
+                <w:webHidden/>
+              </w:rPr>
+              <w:fldChar w:fldCharType="end"/>
+            </w:r>
+          </w:hyperlink>
+          <w:bookmarkStart w:id="0" w:name="_GoBack"/>
+          <w:bookmarkEnd w:id="0"/>
+        </w:p>
+        <w:p>
+          <w:pPr>
+            <w:pStyle w:val="TOC3"/>
+            <w:tabs>
+              <w:tab w:val="left" w:pos="880"/>
+              <w:tab w:val="right" w:leader="dot" w:pos="9350"/>
+            </w:tabs>
+            <w:rPr>
+              <w:rFonts w:ascii="Times New Roman" w:eastAsiaTheme="minorEastAsia" w:hAnsi="Times New Roman" w:cs="Times New Roman"/>
+              <w:noProof/>
+            </w:rPr>
+          </w:pPr>
+          <w:hyperlink w:anchor="_Toc430791165" w:history="1">
+            <w:r>
+              <w:rPr>
+                <w:rStyle w:val="Hyperlink"/>
+                <w:rFonts w:ascii="Times New Roman" w:hAnsi="Times New Roman" w:cs="Times New Roman"/>
+                <w:noProof/>
+              </w:rPr>
+              <w:t>1.</w:t>
+            </w:r>
+            <w:r>
+              <w:rPr>
+                <w:rFonts w:ascii="Times New Roman" w:eastAsiaTheme="minorEastAsia" w:hAnsi="Times New Roman" w:cs="Times New Roman"/>
+                <w:noProof/>
+              </w:rPr>
+              <w:tab/>
+            </w:r>
+            <w:r>
+              <w:rPr>
+                <w:rStyle w:val="Hyperlink"/>
+                <w:rFonts w:ascii="Times New Roman" w:hAnsi="Times New Roman" w:cs="Times New Roman"/>
+                <w:noProof/>
+              </w:rPr>
+              <w:t>Đặt vấn đề</w:t>
+            </w:r>
+            <w:r>
+              <w:rPr>
+                <w:rFonts w:ascii="Times New Roman" w:hAnsi="Times New Roman" w:cs="Times New Roman"/>
+                <w:noProof/>
+                <w:webHidden/>
+              </w:rPr>
+              <w:tab/>
+            </w:r>
+            <w:r>
+              <w:rPr>
+                <w:rFonts w:ascii="Times New Roman" w:hAnsi="Times New Roman" w:cs="Times New Roman"/>
+                <w:noProof/>
+                <w:webHidden/>
+              </w:rPr>
+              <w:fldChar w:fldCharType="begin"/>
+            </w:r>
+            <w:r>
+              <w:rPr>
+                <w:rFonts w:ascii="Times New Roman" w:hAnsi="Times New Roman" w:cs="Times New Roman"/>
+                <w:noProof/>
+                <w:webHidden/>
+              </w:rPr>
+              <w:instrText xml:space="preserve"> PAGEREF _Toc430791165 \h </w:instrText>
+            </w:r>
+            <w:r>
+              <w:rPr>
+                <w:rFonts w:ascii="Times New Roman" w:hAnsi="Times New Roman" w:cs="Times New Roman"/>
+                <w:noProof/>
+                <w:webHidden/>
+              </w:rPr>
+            </w:r>
+            <w:r>
+              <w:rPr>
+                <w:rFonts w:ascii="Times New Roman" w:hAnsi="Times New Roman" w:cs="Times New Roman"/>
+                <w:noProof/>
+                <w:webHidden/>
+              </w:rPr>
+              <w:fldChar w:fldCharType="separate"/>
+            </w:r>
+            <w:r>
+              <w:rPr>
+                <w:rFonts w:ascii="Times New Roman" w:hAnsi="Times New Roman" w:cs="Times New Roman"/>
+                <w:noProof/>
+                <w:webHidden/>
+              </w:rPr>
+              <w:t>3</w:t>
+            </w:r>
+            <w:r>
+              <w:rPr>
+                <w:rFonts w:ascii="Times New Roman" w:hAnsi="Times New Roman" w:cs="Times New Roman"/>
                 <w:noProof/>
                 <w:webHidden/>
               </w:rPr>
@@ -362,22 +504,22 @@
               <w:tab w:val="right" w:leader="dot" w:pos="9350"/>
             </w:tabs>
             <w:rPr>
-              <w:rFonts w:eastAsiaTheme="minorEastAsia"/>
+              <w:rFonts w:ascii="Times New Roman" w:eastAsiaTheme="minorEastAsia" w:hAnsi="Times New Roman" w:cs="Times New Roman"/>
               <w:noProof/>
             </w:rPr>
           </w:pPr>
-          <w:hyperlink w:anchor="_Toc430791165" w:history="1">
+          <w:hyperlink w:anchor="_Toc430791166" w:history="1">
             <w:r>
               <w:rPr>
                 <w:rStyle w:val="Hyperlink"/>
                 <w:rFonts w:ascii="Times New Roman" w:hAnsi="Times New Roman" w:cs="Times New Roman"/>
                 <w:noProof/>
               </w:rPr>
-              <w:t>1.</w:t>
+              <w:t>2.</w:t>
             </w:r>
             <w:r>
               <w:rPr>
-                <w:rFonts w:eastAsiaTheme="minorEastAsia"/>
+                <w:rFonts w:ascii="Times New Roman" w:eastAsiaTheme="minorEastAsia" w:hAnsi="Times New Roman" w:cs="Times New Roman"/>
                 <w:noProof/>
               </w:rPr>
               <w:tab/>
@@ -388,10 +530,11 @@
                 <w:rFonts w:ascii="Times New Roman" w:hAnsi="Times New Roman" w:cs="Times New Roman"/>
                 <w:noProof/>
               </w:rPr>
-              <w:t>Đặt vấn đề</w:t>
+              <w:t>Xác định nhu cầu sản phẩm</w:t>
             </w:r>
             <w:r>
               <w:rPr>
+                <w:rFonts w:ascii="Times New Roman" w:hAnsi="Times New Roman" w:cs="Times New Roman"/>
                 <w:noProof/>
                 <w:webHidden/>
               </w:rPr>
@@ -399,6 +542,7 @@
             </w:r>
             <w:r>
               <w:rPr>
+                <w:rFonts w:ascii="Times New Roman" w:hAnsi="Times New Roman" w:cs="Times New Roman"/>
                 <w:noProof/>
                 <w:webHidden/>
               </w:rPr>
@@ -406,19 +550,22 @@
             </w:r>
             <w:r>
               <w:rPr>
+                <w:rFonts w:ascii="Times New Roman" w:hAnsi="Times New Roman" w:cs="Times New Roman"/>
                 <w:noProof/>
                 <w:webHidden/>
               </w:rPr>
-              <w:instrText xml:space="preserve"> PAGEREF _Toc430791165 \h </w:instrText>
+              <w:instrText xml:space="preserve"> PAGEREF _Toc430791166 \h </w:instrText>
             </w:r>
             <w:r>
               <w:rPr>
+                <w:rFonts w:ascii="Times New Roman" w:hAnsi="Times New Roman" w:cs="Times New Roman"/>
                 <w:noProof/>
                 <w:webHidden/>
               </w:rPr>
             </w:r>
             <w:r>
               <w:rPr>
+                <w:rFonts w:ascii="Times New Roman" w:hAnsi="Times New Roman" w:cs="Times New Roman"/>
                 <w:noProof/>
                 <w:webHidden/>
               </w:rPr>
@@ -426,6 +573,7 @@
             </w:r>
             <w:r>
               <w:rPr>
+                <w:rFonts w:ascii="Times New Roman" w:hAnsi="Times New Roman" w:cs="Times New Roman"/>
                 <w:noProof/>
                 <w:webHidden/>
               </w:rPr>
@@ -433,6 +581,7 @@
             </w:r>
             <w:r>
               <w:rPr>
+                <w:rFonts w:ascii="Times New Roman" w:hAnsi="Times New Roman" w:cs="Times New Roman"/>
                 <w:noProof/>
                 <w:webHidden/>
               </w:rPr>
@@ -448,22 +597,22 @@
               <w:tab w:val="right" w:leader="dot" w:pos="9350"/>
             </w:tabs>
             <w:rPr>
-              <w:rFonts w:eastAsiaTheme="minorEastAsia"/>
+              <w:rFonts w:ascii="Times New Roman" w:eastAsiaTheme="minorEastAsia" w:hAnsi="Times New Roman" w:cs="Times New Roman"/>
               <w:noProof/>
             </w:rPr>
           </w:pPr>
-          <w:hyperlink w:anchor="_Toc430791166" w:history="1">
+          <w:hyperlink w:anchor="_Toc430791167" w:history="1">
             <w:r>
               <w:rPr>
                 <w:rStyle w:val="Hyperlink"/>
                 <w:rFonts w:ascii="Times New Roman" w:hAnsi="Times New Roman" w:cs="Times New Roman"/>
                 <w:noProof/>
               </w:rPr>
-              <w:t>2.</w:t>
+              <w:t>3.</w:t>
             </w:r>
             <w:r>
               <w:rPr>
-                <w:rFonts w:eastAsiaTheme="minorEastAsia"/>
+                <w:rFonts w:ascii="Times New Roman" w:eastAsiaTheme="minorEastAsia" w:hAnsi="Times New Roman" w:cs="Times New Roman"/>
                 <w:noProof/>
               </w:rPr>
               <w:tab/>
@@ -474,10 +623,11 @@
                 <w:rFonts w:ascii="Times New Roman" w:hAnsi="Times New Roman" w:cs="Times New Roman"/>
                 <w:noProof/>
               </w:rPr>
-              <w:t>Xác định nhu cầu sản phẩm</w:t>
+              <w:t>Xác định đối tượng khách hàng</w:t>
             </w:r>
             <w:r>
               <w:rPr>
+                <w:rFonts w:ascii="Times New Roman" w:hAnsi="Times New Roman" w:cs="Times New Roman"/>
                 <w:noProof/>
                 <w:webHidden/>
               </w:rPr>
@@ -485,6 +635,7 @@
             </w:r>
             <w:r>
               <w:rPr>
+                <w:rFonts w:ascii="Times New Roman" w:hAnsi="Times New Roman" w:cs="Times New Roman"/>
                 <w:noProof/>
                 <w:webHidden/>
               </w:rPr>
@@ -492,19 +643,22 @@
             </w:r>
             <w:r>
               <w:rPr>
+                <w:rFonts w:ascii="Times New Roman" w:hAnsi="Times New Roman" w:cs="Times New Roman"/>
                 <w:noProof/>
                 <w:webHidden/>
               </w:rPr>
-              <w:instrText xml:space="preserve"> PAGEREF _Toc430791166 \h </w:instrText>
+              <w:instrText xml:space="preserve"> PAGEREF _Toc430791167 \h </w:instrText>
             </w:r>
             <w:r>
               <w:rPr>
+                <w:rFonts w:ascii="Times New Roman" w:hAnsi="Times New Roman" w:cs="Times New Roman"/>
                 <w:noProof/>
                 <w:webHidden/>
               </w:rPr>
             </w:r>
             <w:r>
               <w:rPr>
+                <w:rFonts w:ascii="Times New Roman" w:hAnsi="Times New Roman" w:cs="Times New Roman"/>
                 <w:noProof/>
                 <w:webHidden/>
               </w:rPr>
@@ -512,13 +666,15 @@
             </w:r>
             <w:r>
               <w:rPr>
+                <w:rFonts w:ascii="Times New Roman" w:hAnsi="Times New Roman" w:cs="Times New Roman"/>
                 <w:noProof/>
                 <w:webHidden/>
               </w:rPr>
-              <w:t>3</w:t>
+              <w:t>4</w:t>
             </w:r>
             <w:r>
               <w:rPr>
+                <w:rFonts w:ascii="Times New Roman" w:hAnsi="Times New Roman" w:cs="Times New Roman"/>
                 <w:noProof/>
                 <w:webHidden/>
               </w:rPr>
@@ -534,22 +690,22 @@
               <w:tab w:val="right" w:leader="dot" w:pos="9350"/>
             </w:tabs>
             <w:rPr>
-              <w:rFonts w:eastAsiaTheme="minorEastAsia"/>
+              <w:rFonts w:ascii="Times New Roman" w:eastAsiaTheme="minorEastAsia" w:hAnsi="Times New Roman" w:cs="Times New Roman"/>
               <w:noProof/>
             </w:rPr>
           </w:pPr>
-          <w:hyperlink w:anchor="_Toc430791167" w:history="1">
+          <w:hyperlink w:anchor="_Toc430791168" w:history="1">
             <w:r>
               <w:rPr>
                 <w:rStyle w:val="Hyperlink"/>
                 <w:rFonts w:ascii="Times New Roman" w:hAnsi="Times New Roman" w:cs="Times New Roman"/>
                 <w:noProof/>
               </w:rPr>
-              <w:t>3.</w:t>
+              <w:t>4.</w:t>
             </w:r>
             <w:r>
               <w:rPr>
-                <w:rFonts w:eastAsiaTheme="minorEastAsia"/>
+                <w:rFonts w:ascii="Times New Roman" w:eastAsiaTheme="minorEastAsia" w:hAnsi="Times New Roman" w:cs="Times New Roman"/>
                 <w:noProof/>
               </w:rPr>
               <w:tab/>
@@ -560,10 +716,11 @@
                 <w:rFonts w:ascii="Times New Roman" w:hAnsi="Times New Roman" w:cs="Times New Roman"/>
                 <w:noProof/>
               </w:rPr>
-              <w:t>Xác định đối tượng khách hàng</w:t>
+              <w:t>Đặc tả dự án</w:t>
             </w:r>
             <w:r>
               <w:rPr>
+                <w:rFonts w:ascii="Times New Roman" w:hAnsi="Times New Roman" w:cs="Times New Roman"/>
                 <w:noProof/>
                 <w:webHidden/>
               </w:rPr>
@@ -571,6 +728,7 @@
             </w:r>
             <w:r>
               <w:rPr>
+                <w:rFonts w:ascii="Times New Roman" w:hAnsi="Times New Roman" w:cs="Times New Roman"/>
                 <w:noProof/>
                 <w:webHidden/>
               </w:rPr>
@@ -578,19 +736,22 @@
             </w:r>
             <w:r>
               <w:rPr>
+                <w:rFonts w:ascii="Times New Roman" w:hAnsi="Times New Roman" w:cs="Times New Roman"/>
                 <w:noProof/>
                 <w:webHidden/>
               </w:rPr>
-              <w:instrText xml:space="preserve"> PAGEREF _Toc430791167 \h </w:instrText>
+              <w:instrText xml:space="preserve"> PAGEREF _Toc430791168 \h </w:instrText>
             </w:r>
             <w:r>
               <w:rPr>
+                <w:rFonts w:ascii="Times New Roman" w:hAnsi="Times New Roman" w:cs="Times New Roman"/>
                 <w:noProof/>
                 <w:webHidden/>
               </w:rPr>
             </w:r>
             <w:r>
               <w:rPr>
+                <w:rFonts w:ascii="Times New Roman" w:hAnsi="Times New Roman" w:cs="Times New Roman"/>
                 <w:noProof/>
                 <w:webHidden/>
               </w:rPr>
@@ -598,6 +759,7 @@
             </w:r>
             <w:r>
               <w:rPr>
+                <w:rFonts w:ascii="Times New Roman" w:hAnsi="Times New Roman" w:cs="Times New Roman"/>
                 <w:noProof/>
                 <w:webHidden/>
               </w:rPr>
@@ -605,6 +767,7 @@
             </w:r>
             <w:r>
               <w:rPr>
+                <w:rFonts w:ascii="Times New Roman" w:hAnsi="Times New Roman" w:cs="Times New Roman"/>
                 <w:noProof/>
                 <w:webHidden/>
               </w:rPr>
@@ -620,22 +783,22 @@
               <w:tab w:val="right" w:leader="dot" w:pos="9350"/>
             </w:tabs>
             <w:rPr>
-              <w:rFonts w:eastAsiaTheme="minorEastAsia"/>
+              <w:rFonts w:ascii="Times New Roman" w:eastAsiaTheme="minorEastAsia" w:hAnsi="Times New Roman" w:cs="Times New Roman"/>
               <w:noProof/>
             </w:rPr>
           </w:pPr>
-          <w:hyperlink w:anchor="_Toc430791168" w:history="1">
+          <w:hyperlink w:anchor="_Toc430791169" w:history="1">
             <w:r>
               <w:rPr>
                 <w:rStyle w:val="Hyperlink"/>
                 <w:rFonts w:ascii="Times New Roman" w:hAnsi="Times New Roman" w:cs="Times New Roman"/>
                 <w:noProof/>
               </w:rPr>
-              <w:t>4.</w:t>
+              <w:t>5.</w:t>
             </w:r>
             <w:r>
               <w:rPr>
-                <w:rFonts w:eastAsiaTheme="minorEastAsia"/>
+                <w:rFonts w:ascii="Times New Roman" w:eastAsiaTheme="minorEastAsia" w:hAnsi="Times New Roman" w:cs="Times New Roman"/>
                 <w:noProof/>
               </w:rPr>
               <w:tab/>
@@ -646,10 +809,11 @@
                 <w:rFonts w:ascii="Times New Roman" w:hAnsi="Times New Roman" w:cs="Times New Roman"/>
                 <w:noProof/>
               </w:rPr>
-              <w:t>Đặc tả dự án</w:t>
+              <w:t>Xác định sơ đồ hoàn cảnh hệ thống</w:t>
             </w:r>
             <w:r>
               <w:rPr>
+                <w:rFonts w:ascii="Times New Roman" w:hAnsi="Times New Roman" w:cs="Times New Roman"/>
                 <w:noProof/>
                 <w:webHidden/>
               </w:rPr>
@@ -657,6 +821,7 @@
             </w:r>
             <w:r>
               <w:rPr>
+                <w:rFonts w:ascii="Times New Roman" w:hAnsi="Times New Roman" w:cs="Times New Roman"/>
                 <w:noProof/>
                 <w:webHidden/>
               </w:rPr>
@@ -664,19 +829,22 @@
             </w:r>
             <w:r>
               <w:rPr>
+                <w:rFonts w:ascii="Times New Roman" w:hAnsi="Times New Roman" w:cs="Times New Roman"/>
                 <w:noProof/>
                 <w:webHidden/>
               </w:rPr>
-              <w:instrText xml:space="preserve"> PAGEREF _Toc430791168 \h </w:instrText>
+              <w:instrText xml:space="preserve"> PAGEREF _Toc430791169 \h </w:instrText>
             </w:r>
             <w:r>
               <w:rPr>
+                <w:rFonts w:ascii="Times New Roman" w:hAnsi="Times New Roman" w:cs="Times New Roman"/>
                 <w:noProof/>
                 <w:webHidden/>
               </w:rPr>
             </w:r>
             <w:r>
               <w:rPr>
+                <w:rFonts w:ascii="Times New Roman" w:hAnsi="Times New Roman" w:cs="Times New Roman"/>
                 <w:noProof/>
                 <w:webHidden/>
               </w:rPr>
@@ -684,13 +852,15 @@
             </w:r>
             <w:r>
               <w:rPr>
+                <w:rFonts w:ascii="Times New Roman" w:hAnsi="Times New Roman" w:cs="Times New Roman"/>
                 <w:noProof/>
                 <w:webHidden/>
               </w:rPr>
-              <w:t>4</w:t>
+              <w:t>5</w:t>
             </w:r>
             <w:r>
               <w:rPr>
+                <w:rFonts w:ascii="Times New Roman" w:hAnsi="Times New Roman" w:cs="Times New Roman"/>
                 <w:noProof/>
                 <w:webHidden/>
               </w:rPr>
@@ -706,22 +876,22 @@
               <w:tab w:val="right" w:leader="dot" w:pos="9350"/>
             </w:tabs>
             <w:rPr>
-              <w:rFonts w:eastAsiaTheme="minorEastAsia"/>
+              <w:rFonts w:ascii="Times New Roman" w:eastAsiaTheme="minorEastAsia" w:hAnsi="Times New Roman" w:cs="Times New Roman"/>
               <w:noProof/>
             </w:rPr>
           </w:pPr>
-          <w:hyperlink w:anchor="_Toc430791169" w:history="1">
+          <w:hyperlink w:anchor="_Toc430791170" w:history="1">
             <w:r>
               <w:rPr>
                 <w:rStyle w:val="Hyperlink"/>
                 <w:rFonts w:ascii="Times New Roman" w:hAnsi="Times New Roman" w:cs="Times New Roman"/>
                 <w:noProof/>
               </w:rPr>
-              <w:t>5.</w:t>
+              <w:t>6.</w:t>
             </w:r>
             <w:r>
               <w:rPr>
-                <w:rFonts w:eastAsiaTheme="minorEastAsia"/>
+                <w:rFonts w:ascii="Times New Roman" w:eastAsiaTheme="minorEastAsia" w:hAnsi="Times New Roman" w:cs="Times New Roman"/>
                 <w:noProof/>
               </w:rPr>
               <w:tab/>
@@ -732,10 +902,11 @@
                 <w:rFonts w:ascii="Times New Roman" w:hAnsi="Times New Roman" w:cs="Times New Roman"/>
                 <w:noProof/>
               </w:rPr>
-              <w:t>Xác định sơ đồ hoàn cảnh hệ thống</w:t>
+              <w:t>Đánh giá dự án</w:t>
             </w:r>
             <w:r>
               <w:rPr>
+                <w:rFonts w:ascii="Times New Roman" w:hAnsi="Times New Roman" w:cs="Times New Roman"/>
                 <w:noProof/>
                 <w:webHidden/>
               </w:rPr>
@@ -743,6 +914,7 @@
             </w:r>
             <w:r>
               <w:rPr>
+                <w:rFonts w:ascii="Times New Roman" w:hAnsi="Times New Roman" w:cs="Times New Roman"/>
                 <w:noProof/>
                 <w:webHidden/>
               </w:rPr>
@@ -750,19 +922,22 @@
             </w:r>
             <w:r>
               <w:rPr>
+                <w:rFonts w:ascii="Times New Roman" w:hAnsi="Times New Roman" w:cs="Times New Roman"/>
                 <w:noProof/>
                 <w:webHidden/>
               </w:rPr>
-              <w:instrText xml:space="preserve"> PAGEREF _Toc430791169 \h </w:instrText>
+              <w:instrText xml:space="preserve"> PAGEREF _Toc430791170 \h </w:instrText>
             </w:r>
             <w:r>
               <w:rPr>
+                <w:rFonts w:ascii="Times New Roman" w:hAnsi="Times New Roman" w:cs="Times New Roman"/>
                 <w:noProof/>
                 <w:webHidden/>
               </w:rPr>
             </w:r>
             <w:r>
               <w:rPr>
+                <w:rFonts w:ascii="Times New Roman" w:hAnsi="Times New Roman" w:cs="Times New Roman"/>
                 <w:noProof/>
                 <w:webHidden/>
               </w:rPr>
@@ -770,13 +945,187 @@
             </w:r>
             <w:r>
               <w:rPr>
+                <w:rFonts w:ascii="Times New Roman" w:hAnsi="Times New Roman" w:cs="Times New Roman"/>
                 <w:noProof/>
                 <w:webHidden/>
               </w:rPr>
-              <w:t>5</w:t>
+              <w:t>6</w:t>
             </w:r>
             <w:r>
               <w:rPr>
+                <w:rFonts w:ascii="Times New Roman" w:hAnsi="Times New Roman" w:cs="Times New Roman"/>
+                <w:noProof/>
+                <w:webHidden/>
+              </w:rPr>
+              <w:fldChar w:fldCharType="end"/>
+            </w:r>
+          </w:hyperlink>
+        </w:p>
+        <w:p>
+          <w:pPr>
+            <w:pStyle w:val="TOC1"/>
+            <w:tabs>
+              <w:tab w:val="right" w:leader="dot" w:pos="9350"/>
+            </w:tabs>
+            <w:rPr>
+              <w:rFonts w:ascii="Times New Roman" w:eastAsiaTheme="minorEastAsia" w:hAnsi="Times New Roman" w:cs="Times New Roman"/>
+              <w:noProof/>
+            </w:rPr>
+          </w:pPr>
+          <w:hyperlink w:anchor="_Toc430791171" w:history="1">
+            <w:r>
+              <w:rPr>
+                <w:rStyle w:val="Hyperlink"/>
+                <w:rFonts w:ascii="Times New Roman" w:hAnsi="Times New Roman" w:cs="Times New Roman"/>
+                <w:noProof/>
+              </w:rPr>
+              <w:t>PHẦN 2: LÊN KẾ HOẠCH THỰC HIỆN DỰ ÁN</w:t>
+            </w:r>
+            <w:r>
+              <w:rPr>
+                <w:rFonts w:ascii="Times New Roman" w:hAnsi="Times New Roman" w:cs="Times New Roman"/>
+                <w:noProof/>
+                <w:webHidden/>
+              </w:rPr>
+              <w:tab/>
+            </w:r>
+            <w:r>
+              <w:rPr>
+                <w:rFonts w:ascii="Times New Roman" w:hAnsi="Times New Roman" w:cs="Times New Roman"/>
+                <w:noProof/>
+                <w:webHidden/>
+              </w:rPr>
+              <w:fldChar w:fldCharType="begin"/>
+            </w:r>
+            <w:r>
+              <w:rPr>
+                <w:rFonts w:ascii="Times New Roman" w:hAnsi="Times New Roman" w:cs="Times New Roman"/>
+                <w:noProof/>
+                <w:webHidden/>
+              </w:rPr>
+              <w:instrText xml:space="preserve"> PAGEREF _Toc430791171 \h </w:instrText>
+            </w:r>
+            <w:r>
+              <w:rPr>
+                <w:rFonts w:ascii="Times New Roman" w:hAnsi="Times New Roman" w:cs="Times New Roman"/>
+                <w:noProof/>
+                <w:webHidden/>
+              </w:rPr>
+            </w:r>
+            <w:r>
+              <w:rPr>
+                <w:rFonts w:ascii="Times New Roman" w:hAnsi="Times New Roman" w:cs="Times New Roman"/>
+                <w:noProof/>
+                <w:webHidden/>
+              </w:rPr>
+              <w:fldChar w:fldCharType="separate"/>
+            </w:r>
+            <w:r>
+              <w:rPr>
+                <w:rFonts w:ascii="Times New Roman" w:hAnsi="Times New Roman" w:cs="Times New Roman"/>
+                <w:noProof/>
+                <w:webHidden/>
+              </w:rPr>
+              <w:t>9</w:t>
+            </w:r>
+            <w:r>
+              <w:rPr>
+                <w:rFonts w:ascii="Times New Roman" w:hAnsi="Times New Roman" w:cs="Times New Roman"/>
+                <w:noProof/>
+                <w:webHidden/>
+              </w:rPr>
+              <w:fldChar w:fldCharType="end"/>
+            </w:r>
+          </w:hyperlink>
+        </w:p>
+        <w:p>
+          <w:pPr>
+            <w:pStyle w:val="TOC2"/>
+            <w:tabs>
+              <w:tab w:val="left" w:pos="660"/>
+              <w:tab w:val="right" w:leader="dot" w:pos="9350"/>
+            </w:tabs>
+            <w:rPr>
+              <w:rFonts w:ascii="Times New Roman" w:eastAsiaTheme="minorEastAsia" w:hAnsi="Times New Roman" w:cs="Times New Roman"/>
+              <w:noProof/>
+            </w:rPr>
+          </w:pPr>
+          <w:hyperlink w:anchor="_Toc430791172" w:history="1">
+            <w:r>
+              <w:rPr>
+                <w:rStyle w:val="Hyperlink"/>
+                <w:rFonts w:ascii="Times New Roman" w:hAnsi="Times New Roman" w:cs="Times New Roman"/>
+                <w:b/>
+                <w:noProof/>
+              </w:rPr>
+              <w:t>I.</w:t>
+            </w:r>
+            <w:r>
+              <w:rPr>
+                <w:rFonts w:ascii="Times New Roman" w:eastAsiaTheme="minorEastAsia" w:hAnsi="Times New Roman" w:cs="Times New Roman"/>
+                <w:noProof/>
+              </w:rPr>
+              <w:tab/>
+            </w:r>
+            <w:r>
+              <w:rPr>
+                <w:rStyle w:val="Hyperlink"/>
+                <w:rFonts w:ascii="Times New Roman" w:hAnsi="Times New Roman" w:cs="Times New Roman"/>
+                <w:b/>
+                <w:noProof/>
+              </w:rPr>
+              <w:t>KHẢO SÁT THỊ TRƯỜNG</w:t>
+            </w:r>
+            <w:r>
+              <w:rPr>
+                <w:rFonts w:ascii="Times New Roman" w:hAnsi="Times New Roman" w:cs="Times New Roman"/>
+                <w:noProof/>
+                <w:webHidden/>
+              </w:rPr>
+              <w:tab/>
+            </w:r>
+            <w:r>
+              <w:rPr>
+                <w:rFonts w:ascii="Times New Roman" w:hAnsi="Times New Roman" w:cs="Times New Roman"/>
+                <w:noProof/>
+                <w:webHidden/>
+              </w:rPr>
+              <w:fldChar w:fldCharType="begin"/>
+            </w:r>
+            <w:r>
+              <w:rPr>
+                <w:rFonts w:ascii="Times New Roman" w:hAnsi="Times New Roman" w:cs="Times New Roman"/>
+                <w:noProof/>
+                <w:webHidden/>
+              </w:rPr>
+              <w:instrText xml:space="preserve"> PAGEREF _Toc430791172 \h </w:instrText>
+            </w:r>
+            <w:r>
+              <w:rPr>
+                <w:rFonts w:ascii="Times New Roman" w:hAnsi="Times New Roman" w:cs="Times New Roman"/>
+                <w:noProof/>
+                <w:webHidden/>
+              </w:rPr>
+            </w:r>
+            <w:r>
+              <w:rPr>
+                <w:rFonts w:ascii="Times New Roman" w:hAnsi="Times New Roman" w:cs="Times New Roman"/>
+                <w:noProof/>
+                <w:webHidden/>
+              </w:rPr>
+              <w:fldChar w:fldCharType="separate"/>
+            </w:r>
+            <w:r>
+              <w:rPr>
+                <w:rFonts w:ascii="Times New Roman" w:hAnsi="Times New Roman" w:cs="Times New Roman"/>
+                <w:noProof/>
+                <w:webHidden/>
+              </w:rPr>
+              <w:t>9</w:t>
+            </w:r>
+            <w:r>
+              <w:rPr>
+                <w:rFonts w:ascii="Times New Roman" w:hAnsi="Times New Roman" w:cs="Times New Roman"/>
                 <w:noProof/>
                 <w:webHidden/>
               </w:rPr>
@@ -792,22 +1141,22 @@
               <w:tab w:val="right" w:leader="dot" w:pos="9350"/>
             </w:tabs>
             <w:rPr>
-              <w:rFonts w:eastAsiaTheme="minorEastAsia"/>
+              <w:rFonts w:ascii="Times New Roman" w:eastAsiaTheme="minorEastAsia" w:hAnsi="Times New Roman" w:cs="Times New Roman"/>
               <w:noProof/>
             </w:rPr>
           </w:pPr>
-          <w:hyperlink w:anchor="_Toc430791170" w:history="1">
+          <w:hyperlink w:anchor="_Toc430791173" w:history="1">
             <w:r>
               <w:rPr>
                 <w:rStyle w:val="Hyperlink"/>
                 <w:rFonts w:ascii="Times New Roman" w:hAnsi="Times New Roman" w:cs="Times New Roman"/>
                 <w:noProof/>
               </w:rPr>
-              <w:t>6.</w:t>
+              <w:t>1.</w:t>
             </w:r>
             <w:r>
               <w:rPr>
-                <w:rFonts w:eastAsiaTheme="minorEastAsia"/>
+                <w:rFonts w:ascii="Times New Roman" w:eastAsiaTheme="minorEastAsia" w:hAnsi="Times New Roman" w:cs="Times New Roman"/>
                 <w:noProof/>
               </w:rPr>
               <w:tab/>
@@ -818,10 +1167,11 @@
                 <w:rFonts w:ascii="Times New Roman" w:hAnsi="Times New Roman" w:cs="Times New Roman"/>
                 <w:noProof/>
               </w:rPr>
-              <w:t>Đánh giá dự án</w:t>
+              <w:t>Thống kê thị trường du lịch Việt Nam</w:t>
             </w:r>
             <w:r>
               <w:rPr>
+                <w:rFonts w:ascii="Times New Roman" w:hAnsi="Times New Roman" w:cs="Times New Roman"/>
                 <w:noProof/>
                 <w:webHidden/>
               </w:rPr>
@@ -829,6 +1179,7 @@
             </w:r>
             <w:r>
               <w:rPr>
+                <w:rFonts w:ascii="Times New Roman" w:hAnsi="Times New Roman" w:cs="Times New Roman"/>
                 <w:noProof/>
                 <w:webHidden/>
               </w:rPr>
@@ -836,19 +1187,22 @@
             </w:r>
             <w:r>
               <w:rPr>
+                <w:rFonts w:ascii="Times New Roman" w:hAnsi="Times New Roman" w:cs="Times New Roman"/>
                 <w:noProof/>
                 <w:webHidden/>
               </w:rPr>
-              <w:instrText xml:space="preserve"> PAGEREF _Toc430791170 \h </w:instrText>
+              <w:instrText xml:space="preserve"> PAGEREF _Toc430791173 \h </w:instrText>
             </w:r>
             <w:r>
               <w:rPr>
+                <w:rFonts w:ascii="Times New Roman" w:hAnsi="Times New Roman" w:cs="Times New Roman"/>
                 <w:noProof/>
                 <w:webHidden/>
               </w:rPr>
             </w:r>
             <w:r>
               <w:rPr>
+                <w:rFonts w:ascii="Times New Roman" w:hAnsi="Times New Roman" w:cs="Times New Roman"/>
                 <w:noProof/>
                 <w:webHidden/>
               </w:rPr>
@@ -856,76 +1210,7 @@
             </w:r>
             <w:r>
               <w:rPr>
-                <w:noProof/>
-                <w:webHidden/>
-              </w:rPr>
-              <w:t>6</w:t>
-            </w:r>
-            <w:r>
-              <w:rPr>
-                <w:noProof/>
-                <w:webHidden/>
-              </w:rPr>
-              <w:fldChar w:fldCharType="end"/>
-            </w:r>
-          </w:hyperlink>
-        </w:p>
-        <w:p>
-          <w:pPr>
-            <w:pStyle w:val="TOC1"/>
-            <w:tabs>
-              <w:tab w:val="right" w:leader="dot" w:pos="9350"/>
-            </w:tabs>
-            <w:rPr>
-              <w:rFonts w:eastAsiaTheme="minorEastAsia"/>
-              <w:noProof/>
-            </w:rPr>
-          </w:pPr>
-          <w:hyperlink w:anchor="_Toc430791171" w:history="1">
-            <w:r>
-              <w:rPr>
-                <w:rStyle w:val="Hyperlink"/>
                 <w:rFonts w:ascii="Times New Roman" w:hAnsi="Times New Roman" w:cs="Times New Roman"/>
-                <w:noProof/>
-              </w:rPr>
-              <w:t>PHẦN 2: LÊN KẾ HOẠCH THỰC HIỆN DỰ ÁN</w:t>
-            </w:r>
-            <w:r>
-              <w:rPr>
-                <w:noProof/>
-                <w:webHidden/>
-              </w:rPr>
-              <w:tab/>
-            </w:r>
-            <w:r>
-              <w:rPr>
-                <w:noProof/>
-                <w:webHidden/>
-              </w:rPr>
-              <w:fldChar w:fldCharType="begin"/>
-            </w:r>
-            <w:r>
-              <w:rPr>
-                <w:noProof/>
-                <w:webHidden/>
-              </w:rPr>
-              <w:instrText xml:space="preserve"> PAGEREF _Toc430791171 \h </w:instrText>
-            </w:r>
-            <w:r>
-              <w:rPr>
-                <w:noProof/>
-                <w:webHidden/>
-              </w:rPr>
-            </w:r>
-            <w:r>
-              <w:rPr>
-                <w:noProof/>
-                <w:webHidden/>
-              </w:rPr>
-              <w:fldChar w:fldCharType="separate"/>
-            </w:r>
-            <w:r>
-              <w:rPr>
                 <w:noProof/>
                 <w:webHidden/>
               </w:rPr>
@@ -933,94 +1218,7 @@
             </w:r>
             <w:r>
               <w:rPr>
-                <w:noProof/>
-                <w:webHidden/>
-              </w:rPr>
-              <w:fldChar w:fldCharType="end"/>
-            </w:r>
-          </w:hyperlink>
-        </w:p>
-        <w:p>
-          <w:pPr>
-            <w:pStyle w:val="TOC2"/>
-            <w:tabs>
-              <w:tab w:val="left" w:pos="660"/>
-              <w:tab w:val="right" w:leader="dot" w:pos="9350"/>
-            </w:tabs>
-            <w:rPr>
-              <w:rFonts w:eastAsiaTheme="minorEastAsia"/>
-              <w:noProof/>
-            </w:rPr>
-          </w:pPr>
-          <w:hyperlink w:anchor="_Toc430791172" w:history="1">
-            <w:r>
-              <w:rPr>
-                <w:rStyle w:val="Hyperlink"/>
                 <w:rFonts w:ascii="Times New Roman" w:hAnsi="Times New Roman" w:cs="Times New Roman"/>
-                <w:b/>
-                <w:noProof/>
-              </w:rPr>
-              <w:t>I.</w:t>
-            </w:r>
-            <w:r>
-              <w:rPr>
-                <w:rFonts w:eastAsiaTheme="minorEastAsia"/>
-                <w:noProof/>
-              </w:rPr>
-              <w:tab/>
-            </w:r>
-            <w:r>
-              <w:rPr>
-                <w:rStyle w:val="Hyperlink"/>
-                <w:rFonts w:ascii="Times New Roman" w:hAnsi="Times New Roman" w:cs="Times New Roman"/>
-                <w:b/>
-                <w:noProof/>
-              </w:rPr>
-              <w:t>KHẢO SÁT THỊ TRƯỜNG</w:t>
-            </w:r>
-            <w:r>
-              <w:rPr>
-                <w:noProof/>
-                <w:webHidden/>
-              </w:rPr>
-              <w:tab/>
-            </w:r>
-            <w:r>
-              <w:rPr>
-                <w:noProof/>
-                <w:webHidden/>
-              </w:rPr>
-              <w:fldChar w:fldCharType="begin"/>
-            </w:r>
-            <w:r>
-              <w:rPr>
-                <w:noProof/>
-                <w:webHidden/>
-              </w:rPr>
-              <w:instrText xml:space="preserve"> PAGEREF _Toc430791172 \h </w:instrText>
-            </w:r>
-            <w:r>
-              <w:rPr>
-                <w:noProof/>
-                <w:webHidden/>
-              </w:rPr>
-            </w:r>
-            <w:r>
-              <w:rPr>
-                <w:noProof/>
-                <w:webHidden/>
-              </w:rPr>
-              <w:fldChar w:fldCharType="separate"/>
-            </w:r>
-            <w:r>
-              <w:rPr>
-                <w:noProof/>
-                <w:webHidden/>
-              </w:rPr>
-              <w:t>9</w:t>
-            </w:r>
-            <w:r>
-              <w:rPr>
                 <w:noProof/>
                 <w:webHidden/>
               </w:rPr>
@@ -1036,93 +1234,7 @@
               <w:tab w:val="right" w:leader="dot" w:pos="9350"/>
             </w:tabs>
             <w:rPr>
-              <w:rFonts w:eastAsiaTheme="minorEastAsia"/>
-              <w:noProof/>
-            </w:rPr>
-          </w:pPr>
-          <w:hyperlink w:anchor="_Toc430791173" w:history="1">
-            <w:r>
-              <w:rPr>
-                <w:rStyle w:val="Hyperlink"/>
-                <w:rFonts w:ascii="Times New Roman" w:hAnsi="Times New Roman" w:cs="Times New Roman"/>
-                <w:noProof/>
-              </w:rPr>
-              <w:t>1.</w:t>
-            </w:r>
-            <w:r>
-              <w:rPr>
-                <w:rFonts w:eastAsiaTheme="minorEastAsia"/>
-                <w:noProof/>
-              </w:rPr>
-              <w:tab/>
-            </w:r>
-            <w:r>
-              <w:rPr>
-                <w:rStyle w:val="Hyperlink"/>
-                <w:rFonts w:ascii="Times New Roman" w:hAnsi="Times New Roman" w:cs="Times New Roman"/>
-                <w:noProof/>
-              </w:rPr>
-              <w:t>Thống kê thị trường du lịch Việt Nam</w:t>
-            </w:r>
-            <w:r>
-              <w:rPr>
-                <w:noProof/>
-                <w:webHidden/>
-              </w:rPr>
-              <w:tab/>
-            </w:r>
-            <w:r>
-              <w:rPr>
-                <w:noProof/>
-                <w:webHidden/>
-              </w:rPr>
-              <w:fldChar w:fldCharType="begin"/>
-            </w:r>
-            <w:r>
-              <w:rPr>
-                <w:noProof/>
-                <w:webHidden/>
-              </w:rPr>
-              <w:instrText xml:space="preserve"> PAGEREF _Toc430791173 \h </w:instrText>
-            </w:r>
-            <w:r>
-              <w:rPr>
-                <w:noProof/>
-                <w:webHidden/>
-              </w:rPr>
-            </w:r>
-            <w:r>
-              <w:rPr>
-                <w:noProof/>
-                <w:webHidden/>
-              </w:rPr>
-              <w:fldChar w:fldCharType="separate"/>
-            </w:r>
-            <w:r>
-              <w:rPr>
-                <w:noProof/>
-                <w:webHidden/>
-              </w:rPr>
-              <w:t>9</w:t>
-            </w:r>
-            <w:r>
-              <w:rPr>
-                <w:noProof/>
-                <w:webHidden/>
-              </w:rPr>
-              <w:fldChar w:fldCharType="end"/>
-            </w:r>
-          </w:hyperlink>
-        </w:p>
-        <w:p>
-          <w:pPr>
-            <w:pStyle w:val="TOC3"/>
-            <w:tabs>
-              <w:tab w:val="left" w:pos="880"/>
-              <w:tab w:val="right" w:leader="dot" w:pos="9350"/>
-            </w:tabs>
-            <w:rPr>
-              <w:rFonts w:eastAsiaTheme="minorEastAsia"/>
+              <w:rFonts w:ascii="Times New Roman" w:eastAsiaTheme="minorEastAsia" w:hAnsi="Times New Roman" w:cs="Times New Roman"/>
               <w:noProof/>
             </w:rPr>
           </w:pPr>
@@ -1137,7 +1249,7 @@
             </w:r>
             <w:r>
               <w:rPr>
-                <w:rFonts w:eastAsiaTheme="minorEastAsia"/>
+                <w:rFonts w:ascii="Times New Roman" w:eastAsiaTheme="minorEastAsia" w:hAnsi="Times New Roman" w:cs="Times New Roman"/>
                 <w:noProof/>
               </w:rPr>
               <w:tab/>
@@ -1152,6 +1264,7 @@
             </w:r>
             <w:r>
               <w:rPr>
+                <w:rFonts w:ascii="Times New Roman" w:hAnsi="Times New Roman" w:cs="Times New Roman"/>
                 <w:noProof/>
                 <w:webHidden/>
               </w:rPr>
@@ -1159,44 +1272,11 @@
             </w:r>
             <w:r>
               <w:rPr>
+                <w:rFonts w:ascii="Times New Roman" w:hAnsi="Times New Roman" w:cs="Times New Roman"/>
                 <w:noProof/>
                 <w:webHidden/>
               </w:rPr>
-              <w:fldChar w:fldCharType="begin"/>
-            </w:r>
-            <w:r>
-              <w:rPr>
-                <w:noProof/>
-                <w:webHidden/>
-              </w:rPr>
-              <w:instrText xml:space="preserve"> PAGEREF _Toc430791174 \h </w:instrText>
-            </w:r>
-            <w:r>
-              <w:rPr>
-                <w:noProof/>
-                <w:webHidden/>
-              </w:rPr>
-            </w:r>
-            <w:r>
-              <w:rPr>
-                <w:noProof/>
-                <w:webHidden/>
-              </w:rPr>
-              <w:fldChar w:fldCharType="separate"/>
-            </w:r>
-            <w:r>
-              <w:rPr>
-                <w:noProof/>
-                <w:webHidden/>
-              </w:rPr>
-              <w:t>10</w:t>
-            </w:r>
-            <w:r>
-              <w:rPr>
-                <w:noProof/>
-                <w:webHidden/>
-              </w:rPr>
-              <w:fldChar w:fldCharType="end"/>
+              <w:t>9</w:t>
             </w:r>
           </w:hyperlink>
         </w:p>
@@ -1208,7 +1288,7 @@
               <w:tab w:val="right" w:leader="dot" w:pos="9350"/>
             </w:tabs>
             <w:rPr>
-              <w:rFonts w:eastAsiaTheme="minorEastAsia"/>
+              <w:rFonts w:ascii="Times New Roman" w:eastAsiaTheme="minorEastAsia" w:hAnsi="Times New Roman" w:cs="Times New Roman"/>
               <w:noProof/>
             </w:rPr>
           </w:pPr>
@@ -1224,7 +1304,7 @@
             </w:r>
             <w:r>
               <w:rPr>
-                <w:rFonts w:eastAsiaTheme="minorEastAsia"/>
+                <w:rFonts w:ascii="Times New Roman" w:eastAsiaTheme="minorEastAsia" w:hAnsi="Times New Roman" w:cs="Times New Roman"/>
                 <w:noProof/>
               </w:rPr>
               <w:tab/>
@@ -1240,6 +1320,7 @@
             </w:r>
             <w:r>
               <w:rPr>
+                <w:rFonts w:ascii="Times New Roman" w:hAnsi="Times New Roman" w:cs="Times New Roman"/>
                 <w:noProof/>
                 <w:webHidden/>
               </w:rPr>
@@ -1247,6 +1328,7 @@
             </w:r>
             <w:r>
               <w:rPr>
+                <w:rFonts w:ascii="Times New Roman" w:hAnsi="Times New Roman" w:cs="Times New Roman"/>
                 <w:noProof/>
                 <w:webHidden/>
               </w:rPr>
@@ -1254,6 +1336,7 @@
             </w:r>
             <w:r>
               <w:rPr>
+                <w:rFonts w:ascii="Times New Roman" w:hAnsi="Times New Roman" w:cs="Times New Roman"/>
                 <w:noProof/>
                 <w:webHidden/>
               </w:rPr>
@@ -1261,12 +1344,14 @@
             </w:r>
             <w:r>
               <w:rPr>
+                <w:rFonts w:ascii="Times New Roman" w:hAnsi="Times New Roman" w:cs="Times New Roman"/>
                 <w:noProof/>
                 <w:webHidden/>
               </w:rPr>
             </w:r>
             <w:r>
               <w:rPr>
+                <w:rFonts w:ascii="Times New Roman" w:hAnsi="Times New Roman" w:cs="Times New Roman"/>
                 <w:noProof/>
                 <w:webHidden/>
               </w:rPr>
@@ -1274,13 +1359,23 @@
             </w:r>
             <w:r>
               <w:rPr>
+                <w:rFonts w:ascii="Times New Roman" w:hAnsi="Times New Roman" w:cs="Times New Roman"/>
                 <w:noProof/>
                 <w:webHidden/>
               </w:rPr>
-              <w:t>12</w:t>
+              <w:t>1</w:t>
             </w:r>
             <w:r>
               <w:rPr>
+                <w:rFonts w:ascii="Times New Roman" w:hAnsi="Times New Roman" w:cs="Times New Roman"/>
+                <w:noProof/>
+                <w:webHidden/>
+              </w:rPr>
+              <w:t>1</w:t>
+            </w:r>
+            <w:r>
+              <w:rPr>
+                <w:rFonts w:ascii="Times New Roman" w:hAnsi="Times New Roman" w:cs="Times New Roman"/>
                 <w:noProof/>
                 <w:webHidden/>
               </w:rPr>
@@ -1295,7 +1390,7 @@
               <w:tab w:val="right" w:leader="dot" w:pos="9350"/>
             </w:tabs>
             <w:rPr>
-              <w:rFonts w:eastAsiaTheme="minorEastAsia"/>
+              <w:rFonts w:ascii="Times New Roman" w:eastAsiaTheme="minorEastAsia" w:hAnsi="Times New Roman" w:cs="Times New Roman"/>
               <w:noProof/>
             </w:rPr>
           </w:pPr>
@@ -1310,6 +1405,7 @@
             </w:r>
             <w:r>
               <w:rPr>
+                <w:rFonts w:ascii="Times New Roman" w:hAnsi="Times New Roman" w:cs="Times New Roman"/>
                 <w:noProof/>
                 <w:webHidden/>
               </w:rPr>
@@ -1317,50 +1413,23 @@
             </w:r>
             <w:r>
               <w:rPr>
+                <w:rFonts w:ascii="Times New Roman" w:hAnsi="Times New Roman" w:cs="Times New Roman"/>
                 <w:noProof/>
                 <w:webHidden/>
               </w:rPr>
-              <w:fldChar w:fldCharType="begin"/>
-            </w:r>
-            <w:r>
-              <w:rPr>
-                <w:noProof/>
-                <w:webHidden/>
-              </w:rPr>
-              <w:instrText xml:space="preserve"> PAGEREF _Toc430791176 \h </w:instrText>
-            </w:r>
-            <w:r>
-              <w:rPr>
-                <w:noProof/>
-                <w:webHidden/>
-              </w:rPr>
-            </w:r>
-            <w:r>
-              <w:rPr>
-                <w:noProof/>
-                <w:webHidden/>
-              </w:rPr>
-              <w:fldChar w:fldCharType="separate"/>
-            </w:r>
-            <w:r>
-              <w:rPr>
-                <w:noProof/>
-                <w:webHidden/>
-              </w:rPr>
-              <w:t>20</w:t>
-            </w:r>
-            <w:r>
-              <w:rPr>
-                <w:noProof/>
-                <w:webHidden/>
-              </w:rPr>
-              <w:fldChar w:fldCharType="end"/>
+              <w:t>19</w:t>
             </w:r>
           </w:hyperlink>
         </w:p>
         <w:p>
+          <w:pPr>
+            <w:rPr>
+              <w:rFonts w:ascii="Times New Roman" w:hAnsi="Times New Roman" w:cs="Times New Roman"/>
+            </w:rPr>
+          </w:pPr>
           <w:r>
             <w:rPr>
+              <w:rFonts w:ascii="Times New Roman" w:hAnsi="Times New Roman" w:cs="Times New Roman"/>
               <w:b/>
               <w:bCs/>
               <w:noProof/>
@@ -1414,6 +1483,38 @@
           <w:szCs w:val="24"/>
         </w:rPr>
       </w:pPr>
+      <w:r>
+        <w:rPr>
+          <w:rFonts w:ascii="Times New Roman" w:hAnsi="Times New Roman" w:cs="Times New Roman"/>
+          <w:sz w:val="24"/>
+          <w:szCs w:val="24"/>
+        </w:rPr>
+        <w:softHyphen/>
+      </w:r>
+      <w:r>
+        <w:rPr>
+          <w:rFonts w:ascii="Times New Roman" w:hAnsi="Times New Roman" w:cs="Times New Roman"/>
+          <w:sz w:val="24"/>
+          <w:szCs w:val="24"/>
+        </w:rPr>
+        <w:softHyphen/>
+      </w:r>
+      <w:r>
+        <w:rPr>
+          <w:rFonts w:ascii="Times New Roman" w:hAnsi="Times New Roman" w:cs="Times New Roman"/>
+          <w:sz w:val="24"/>
+          <w:szCs w:val="24"/>
+        </w:rPr>
+        <w:softHyphen/>
+      </w:r>
+      <w:r>
+        <w:rPr>
+          <w:rFonts w:ascii="Times New Roman" w:hAnsi="Times New Roman" w:cs="Times New Roman"/>
+          <w:sz w:val="24"/>
+          <w:szCs w:val="24"/>
+        </w:rPr>
+        <w:softHyphen/>
+      </w:r>
     </w:p>
     <w:p>
       <w:pPr>
@@ -1473,7 +1574,7 @@
           <w:szCs w:val="36"/>
         </w:rPr>
       </w:pPr>
-      <w:bookmarkStart w:id="0" w:name="_Toc430791161"/>
+      <w:bookmarkStart w:id="1" w:name="_Toc430791161"/>
       <w:r>
         <w:rPr>
           <w:rFonts w:ascii="Times New Roman" w:hAnsi="Times New Roman" w:cs="Times New Roman"/>
@@ -1491,7 +1592,7 @@
         </w:rPr>
         <w:t>U CHUNG</w:t>
       </w:r>
-      <w:bookmarkEnd w:id="0"/>
+      <w:bookmarkEnd w:id="1"/>
     </w:p>
     <w:p>
       <w:pPr>
@@ -1854,7 +1955,7 @@
           <w:szCs w:val="36"/>
         </w:rPr>
       </w:pPr>
-      <w:bookmarkStart w:id="1" w:name="_Toc430791162"/>
+      <w:bookmarkStart w:id="2" w:name="_Toc430791162"/>
       <w:r>
         <w:rPr>
           <w:rFonts w:ascii="Times New Roman" w:hAnsi="Times New Roman" w:cs="Times New Roman"/>
@@ -1864,8 +1965,6 @@
         <w:lastRenderedPageBreak/>
         <w:t>PHẦN 1: TỔNG QUAN VỀ DỰ ÁN</w:t>
       </w:r>
-      <w:bookmarkStart w:id="2" w:name="_GoBack"/>
-      <w:bookmarkEnd w:id="1"/>
       <w:bookmarkEnd w:id="2"/>
     </w:p>
     <w:p>
@@ -4008,7 +4107,7 @@
         <mc:AlternateContent>
           <mc:Choice Requires="wps">
             <w:drawing>
-              <wp:anchor distT="0" distB="0" distL="114300" distR="114300" simplePos="0" relativeHeight="251660288" behindDoc="0" locked="0" layoutInCell="1" allowOverlap="1" wp14:anchorId="087931AE" wp14:editId="2C738D65">
+              <wp:anchor distT="0" distB="0" distL="114300" distR="114300" simplePos="0" relativeHeight="251660288" behindDoc="0" locked="0" layoutInCell="1" allowOverlap="1" wp14:anchorId="3AD4743E" wp14:editId="037C3E53">
                 <wp:simplePos x="0" y="0"/>
                 <wp:positionH relativeFrom="column">
                   <wp:posOffset>4314824</wp:posOffset>
@@ -4127,7 +4226,7 @@
         <mc:AlternateContent>
           <mc:Choice Requires="wps">
             <w:drawing>
-              <wp:anchor distT="0" distB="0" distL="114300" distR="114300" simplePos="0" relativeHeight="251678720" behindDoc="0" locked="0" layoutInCell="1" allowOverlap="1" wp14:anchorId="68042378" wp14:editId="01D1B340">
+              <wp:anchor distT="0" distB="0" distL="114300" distR="114300" simplePos="0" relativeHeight="251678720" behindDoc="0" locked="0" layoutInCell="1" allowOverlap="1" wp14:anchorId="506FBAC9" wp14:editId="695D998B">
                 <wp:simplePos x="0" y="0"/>
                 <wp:positionH relativeFrom="column">
                   <wp:posOffset>2771775</wp:posOffset>
@@ -4254,7 +4353,7 @@
         <mc:AlternateContent>
           <mc:Choice Requires="wps">
             <w:drawing>
-              <wp:anchor distT="0" distB="0" distL="114300" distR="114300" simplePos="0" relativeHeight="251674624" behindDoc="0" locked="0" layoutInCell="1" allowOverlap="1" wp14:anchorId="64D64D01" wp14:editId="0C550665">
+              <wp:anchor distT="0" distB="0" distL="114300" distR="114300" simplePos="0" relativeHeight="251674624" behindDoc="0" locked="0" layoutInCell="1" allowOverlap="1" wp14:anchorId="46D8523F" wp14:editId="73D8122D">
                 <wp:simplePos x="0" y="0"/>
                 <wp:positionH relativeFrom="column">
                   <wp:posOffset>1237615</wp:posOffset>
@@ -4377,7 +4476,7 @@
         <mc:AlternateContent>
           <mc:Choice Requires="wps">
             <w:drawing>
-              <wp:anchor distT="0" distB="0" distL="114300" distR="114300" simplePos="0" relativeHeight="251662336" behindDoc="0" locked="0" layoutInCell="1" allowOverlap="1" wp14:anchorId="34E311CE" wp14:editId="062EDFC2">
+              <wp:anchor distT="0" distB="0" distL="114300" distR="114300" simplePos="0" relativeHeight="251662336" behindDoc="0" locked="0" layoutInCell="1" allowOverlap="1" wp14:anchorId="433E39A4" wp14:editId="453614A1">
                 <wp:simplePos x="0" y="0"/>
                 <wp:positionH relativeFrom="column">
                   <wp:posOffset>304800</wp:posOffset>
@@ -4497,7 +4596,7 @@
         <mc:AlternateContent>
           <mc:Choice Requires="wps">
             <w:drawing>
-              <wp:anchor distT="0" distB="0" distL="114300" distR="114300" simplePos="0" relativeHeight="251679744" behindDoc="0" locked="0" layoutInCell="1" allowOverlap="1" wp14:anchorId="4F4AD9BC" wp14:editId="058FED59">
+              <wp:anchor distT="0" distB="0" distL="114300" distR="114300" simplePos="0" relativeHeight="251679744" behindDoc="0" locked="0" layoutInCell="1" allowOverlap="1" wp14:anchorId="46C24C57" wp14:editId="26F77601">
                 <wp:simplePos x="0" y="0"/>
                 <wp:positionH relativeFrom="column">
                   <wp:posOffset>3257550</wp:posOffset>
@@ -4620,7 +4719,7 @@
         <mc:AlternateContent>
           <mc:Choice Requires="wps">
             <w:drawing>
-              <wp:anchor distT="0" distB="0" distL="114300" distR="114300" simplePos="0" relativeHeight="251666432" behindDoc="0" locked="0" layoutInCell="1" allowOverlap="1" wp14:anchorId="7D911FF5" wp14:editId="4383F5C9">
+              <wp:anchor distT="0" distB="0" distL="114300" distR="114300" simplePos="0" relativeHeight="251666432" behindDoc="0" locked="0" layoutInCell="1" allowOverlap="1" wp14:anchorId="7E76DA61" wp14:editId="30A4A929">
                 <wp:simplePos x="0" y="0"/>
                 <wp:positionH relativeFrom="column">
                   <wp:posOffset>2847974</wp:posOffset>
@@ -4713,7 +4812,7 @@
         <mc:AlternateContent>
           <mc:Choice Requires="wps">
             <w:drawing>
-              <wp:anchor distT="0" distB="0" distL="114300" distR="114300" simplePos="0" relativeHeight="251667456" behindDoc="0" locked="0" layoutInCell="1" allowOverlap="1" wp14:anchorId="3878FC8F" wp14:editId="147DB9F1">
+              <wp:anchor distT="0" distB="0" distL="114300" distR="114300" simplePos="0" relativeHeight="251667456" behindDoc="0" locked="0" layoutInCell="1" allowOverlap="1" wp14:anchorId="37FA4F5B" wp14:editId="18C31826">
                 <wp:simplePos x="0" y="0"/>
                 <wp:positionH relativeFrom="column">
                   <wp:posOffset>3238499</wp:posOffset>
@@ -4795,7 +4894,7 @@
         <mc:AlternateContent>
           <mc:Choice Requires="wps">
             <w:drawing>
-              <wp:anchor distT="0" distB="0" distL="114300" distR="114300" simplePos="0" relativeHeight="251665408" behindDoc="0" locked="0" layoutInCell="1" allowOverlap="1" wp14:anchorId="36530AAC" wp14:editId="2ACD4433">
+              <wp:anchor distT="0" distB="0" distL="114300" distR="114300" simplePos="0" relativeHeight="251665408" behindDoc="0" locked="0" layoutInCell="1" allowOverlap="1" wp14:anchorId="0F82253A" wp14:editId="0EDAD71F">
                 <wp:simplePos x="0" y="0"/>
                 <wp:positionH relativeFrom="column">
                   <wp:posOffset>1181100</wp:posOffset>
@@ -4889,7 +4988,7 @@
         <mc:AlternateContent>
           <mc:Choice Requires="wps">
             <w:drawing>
-              <wp:anchor distT="0" distB="0" distL="114300" distR="114300" simplePos="0" relativeHeight="251670528" behindDoc="0" locked="0" layoutInCell="1" allowOverlap="1" wp14:anchorId="1FBE1898" wp14:editId="5AC23E4F">
+              <wp:anchor distT="0" distB="0" distL="114300" distR="114300" simplePos="0" relativeHeight="251670528" behindDoc="0" locked="0" layoutInCell="1" allowOverlap="1" wp14:anchorId="7C7B8AD0" wp14:editId="2A894380">
                 <wp:simplePos x="0" y="0"/>
                 <wp:positionH relativeFrom="column">
                   <wp:posOffset>714375</wp:posOffset>
@@ -4983,7 +5082,7 @@
         <mc:AlternateContent>
           <mc:Choice Requires="wps">
             <w:drawing>
-              <wp:anchor distT="0" distB="0" distL="114300" distR="114300" simplePos="0" relativeHeight="251680768" behindDoc="0" locked="0" layoutInCell="1" allowOverlap="1" wp14:anchorId="68DD344A" wp14:editId="092BE1B0">
+              <wp:anchor distT="0" distB="0" distL="114300" distR="114300" simplePos="0" relativeHeight="251680768" behindDoc="0" locked="0" layoutInCell="1" allowOverlap="1" wp14:anchorId="6EEF5B97" wp14:editId="6F99A4BE">
                 <wp:simplePos x="0" y="0"/>
                 <wp:positionH relativeFrom="column">
                   <wp:posOffset>3486150</wp:posOffset>
@@ -5106,7 +5205,7 @@
         <mc:AlternateContent>
           <mc:Choice Requires="wps">
             <w:drawing>
-              <wp:anchor distT="0" distB="0" distL="114300" distR="114300" simplePos="0" relativeHeight="251675648" behindDoc="0" locked="0" layoutInCell="1" allowOverlap="1" wp14:anchorId="737DD881" wp14:editId="3DE7B637">
+              <wp:anchor distT="0" distB="0" distL="114300" distR="114300" simplePos="0" relativeHeight="251675648" behindDoc="0" locked="0" layoutInCell="1" allowOverlap="1" wp14:anchorId="7451F4A5" wp14:editId="0723663D">
                 <wp:simplePos x="0" y="0"/>
                 <wp:positionH relativeFrom="column">
                   <wp:posOffset>781050</wp:posOffset>
@@ -5229,7 +5328,7 @@
         <mc:AlternateContent>
           <mc:Choice Requires="wps">
             <w:drawing>
-              <wp:anchor distT="0" distB="0" distL="114300" distR="114300" simplePos="0" relativeHeight="251659264" behindDoc="0" locked="0" layoutInCell="1" allowOverlap="1" wp14:anchorId="7D461E4A" wp14:editId="0604F393">
+              <wp:anchor distT="0" distB="0" distL="114300" distR="114300" simplePos="0" relativeHeight="251659264" behindDoc="0" locked="0" layoutInCell="1" allowOverlap="1" wp14:anchorId="7415F538" wp14:editId="096D54FE">
                 <wp:simplePos x="0" y="0"/>
                 <wp:positionH relativeFrom="column">
                   <wp:posOffset>2171701</wp:posOffset>
@@ -5355,7 +5454,7 @@
         <mc:AlternateContent>
           <mc:Choice Requires="wps">
             <w:drawing>
-              <wp:anchor distT="0" distB="0" distL="114300" distR="114300" simplePos="0" relativeHeight="251668480" behindDoc="0" locked="0" layoutInCell="1" allowOverlap="1" wp14:anchorId="0700F718" wp14:editId="4B13F908">
+              <wp:anchor distT="0" distB="0" distL="114300" distR="114300" simplePos="0" relativeHeight="251668480" behindDoc="0" locked="0" layoutInCell="1" allowOverlap="1" wp14:anchorId="42623A1D" wp14:editId="4D5C39F5">
                 <wp:simplePos x="0" y="0"/>
                 <wp:positionH relativeFrom="column">
                   <wp:posOffset>3381375</wp:posOffset>
@@ -5439,7 +5538,7 @@
         <mc:AlternateContent>
           <mc:Choice Requires="wps">
             <w:drawing>
-              <wp:anchor distT="0" distB="0" distL="114300" distR="114300" simplePos="0" relativeHeight="251661312" behindDoc="0" locked="0" layoutInCell="1" allowOverlap="1" wp14:anchorId="58459347" wp14:editId="002FEFCD">
+              <wp:anchor distT="0" distB="0" distL="114300" distR="114300" simplePos="0" relativeHeight="251661312" behindDoc="0" locked="0" layoutInCell="1" allowOverlap="1" wp14:anchorId="66285A85" wp14:editId="35259D73">
                 <wp:simplePos x="0" y="0"/>
                 <wp:positionH relativeFrom="margin">
                   <wp:posOffset>4867275</wp:posOffset>
@@ -5560,7 +5659,7 @@
         <mc:AlternateContent>
           <mc:Choice Requires="wps">
             <w:drawing>
-              <wp:anchor distT="0" distB="0" distL="114300" distR="114300" simplePos="0" relativeHeight="251669504" behindDoc="0" locked="0" layoutInCell="1" allowOverlap="1" wp14:anchorId="4A0F3941" wp14:editId="45144BC8">
+              <wp:anchor distT="0" distB="0" distL="114300" distR="114300" simplePos="0" relativeHeight="251669504" behindDoc="0" locked="0" layoutInCell="1" allowOverlap="1" wp14:anchorId="7F160549" wp14:editId="0AD5D0C9">
                 <wp:simplePos x="0" y="0"/>
                 <wp:positionH relativeFrom="column">
                   <wp:posOffset>3295650</wp:posOffset>
@@ -5640,7 +5739,7 @@
         <mc:AlternateContent>
           <mc:Choice Requires="wps">
             <w:drawing>
-              <wp:anchor distT="0" distB="0" distL="114300" distR="114300" simplePos="0" relativeHeight="251681792" behindDoc="0" locked="0" layoutInCell="1" allowOverlap="1" wp14:anchorId="36ABFF5D" wp14:editId="7F70661A">
+              <wp:anchor distT="0" distB="0" distL="114300" distR="114300" simplePos="0" relativeHeight="251681792" behindDoc="0" locked="0" layoutInCell="1" allowOverlap="1" wp14:anchorId="47B76DE2" wp14:editId="62FF6026">
                 <wp:simplePos x="0" y="0"/>
                 <wp:positionH relativeFrom="column">
                   <wp:posOffset>3305175</wp:posOffset>
@@ -5775,7 +5874,7 @@
         <mc:AlternateContent>
           <mc:Choice Requires="wps">
             <w:drawing>
-              <wp:anchor distT="0" distB="0" distL="114300" distR="114300" simplePos="0" relativeHeight="251673600" behindDoc="0" locked="0" layoutInCell="1" allowOverlap="1" wp14:anchorId="1609F30D" wp14:editId="16BDFA17">
+              <wp:anchor distT="0" distB="0" distL="114300" distR="114300" simplePos="0" relativeHeight="251673600" behindDoc="0" locked="0" layoutInCell="1" allowOverlap="1" wp14:anchorId="7A1884F7" wp14:editId="19B1FEE7">
                 <wp:simplePos x="0" y="0"/>
                 <wp:positionH relativeFrom="column">
                   <wp:posOffset>2924174</wp:posOffset>
@@ -5857,7 +5956,7 @@
         <mc:AlternateContent>
           <mc:Choice Requires="wps">
             <w:drawing>
-              <wp:anchor distT="0" distB="0" distL="114300" distR="114300" simplePos="0" relativeHeight="251671552" behindDoc="0" locked="0" layoutInCell="1" allowOverlap="1" wp14:anchorId="112FF8F5" wp14:editId="786E961C">
+              <wp:anchor distT="0" distB="0" distL="114300" distR="114300" simplePos="0" relativeHeight="251671552" behindDoc="0" locked="0" layoutInCell="1" allowOverlap="1" wp14:anchorId="5C8CB178" wp14:editId="1C81225C">
                 <wp:simplePos x="0" y="0"/>
                 <wp:positionH relativeFrom="column">
                   <wp:posOffset>1009649</wp:posOffset>
@@ -5939,7 +6038,7 @@
         <mc:AlternateContent>
           <mc:Choice Requires="wps">
             <w:drawing>
-              <wp:anchor distT="0" distB="0" distL="114300" distR="114300" simplePos="0" relativeHeight="251676672" behindDoc="0" locked="0" layoutInCell="1" allowOverlap="1" wp14:anchorId="45819879" wp14:editId="17C32DCE">
+              <wp:anchor distT="0" distB="0" distL="114300" distR="114300" simplePos="0" relativeHeight="251676672" behindDoc="0" locked="0" layoutInCell="1" allowOverlap="1" wp14:anchorId="210FEE21" wp14:editId="7B2F1F22">
                 <wp:simplePos x="0" y="0"/>
                 <wp:positionH relativeFrom="column">
                   <wp:posOffset>1114425</wp:posOffset>
@@ -6066,7 +6165,7 @@
         <mc:AlternateContent>
           <mc:Choice Requires="wps">
             <w:drawing>
-              <wp:anchor distT="0" distB="0" distL="114300" distR="114300" simplePos="0" relativeHeight="251672576" behindDoc="0" locked="0" layoutInCell="1" allowOverlap="1" wp14:anchorId="35C0F521" wp14:editId="4688BCCB">
+              <wp:anchor distT="0" distB="0" distL="114300" distR="114300" simplePos="0" relativeHeight="251672576" behindDoc="0" locked="0" layoutInCell="1" allowOverlap="1" wp14:anchorId="59CA4F90" wp14:editId="415B3D06">
                 <wp:simplePos x="0" y="0"/>
                 <wp:positionH relativeFrom="column">
                   <wp:posOffset>1000125</wp:posOffset>
@@ -6160,7 +6259,7 @@
         <mc:AlternateContent>
           <mc:Choice Requires="wps">
             <w:drawing>
-              <wp:anchor distT="0" distB="0" distL="114300" distR="114300" simplePos="0" relativeHeight="251664384" behindDoc="0" locked="0" layoutInCell="1" allowOverlap="1" wp14:anchorId="06BF8E5E" wp14:editId="7DC55EB9">
+              <wp:anchor distT="0" distB="0" distL="114300" distR="114300" simplePos="0" relativeHeight="251664384" behindDoc="0" locked="0" layoutInCell="1" allowOverlap="1" wp14:anchorId="6440F6BB" wp14:editId="2B463ED3">
                 <wp:simplePos x="0" y="0"/>
                 <wp:positionH relativeFrom="column">
                   <wp:posOffset>4086225</wp:posOffset>
@@ -6318,7 +6417,7 @@
         <mc:AlternateContent>
           <mc:Choice Requires="wps">
             <w:drawing>
-              <wp:anchor distT="0" distB="0" distL="114300" distR="114300" simplePos="0" relativeHeight="251663360" behindDoc="0" locked="0" layoutInCell="1" allowOverlap="1" wp14:anchorId="17CFD05A" wp14:editId="1A78CAD0">
+              <wp:anchor distT="0" distB="0" distL="114300" distR="114300" simplePos="0" relativeHeight="251663360" behindDoc="0" locked="0" layoutInCell="1" allowOverlap="1" wp14:anchorId="40E4E4CB" wp14:editId="282A05CE">
                 <wp:simplePos x="0" y="0"/>
                 <wp:positionH relativeFrom="column">
                   <wp:posOffset>114300</wp:posOffset>
@@ -6453,7 +6552,7 @@
         <mc:AlternateContent>
           <mc:Choice Requires="wps">
             <w:drawing>
-              <wp:anchor distT="0" distB="0" distL="114300" distR="114300" simplePos="0" relativeHeight="251682816" behindDoc="0" locked="0" layoutInCell="1" allowOverlap="1" wp14:anchorId="2709574B" wp14:editId="2C66A7E5">
+              <wp:anchor distT="0" distB="0" distL="114300" distR="114300" simplePos="0" relativeHeight="251682816" behindDoc="0" locked="0" layoutInCell="1" allowOverlap="1" wp14:anchorId="6F2D834E" wp14:editId="40132E83">
                 <wp:simplePos x="0" y="0"/>
                 <wp:positionH relativeFrom="column">
                   <wp:posOffset>2886075</wp:posOffset>
@@ -6576,7 +6675,7 @@
         <mc:AlternateContent>
           <mc:Choice Requires="wps">
             <w:drawing>
-              <wp:anchor distT="0" distB="0" distL="114300" distR="114300" simplePos="0" relativeHeight="251677696" behindDoc="0" locked="0" layoutInCell="1" allowOverlap="1" wp14:anchorId="7943D940" wp14:editId="3AF25D05">
+              <wp:anchor distT="0" distB="0" distL="114300" distR="114300" simplePos="0" relativeHeight="251677696" behindDoc="0" locked="0" layoutInCell="1" allowOverlap="1" wp14:anchorId="3AEC3613" wp14:editId="12E3529E">
                 <wp:simplePos x="0" y="0"/>
                 <wp:positionH relativeFrom="column">
                   <wp:posOffset>1114425</wp:posOffset>
@@ -8061,7 +8160,7 @@
         <mc:AlternateContent>
           <mc:Choice Requires="wps">
             <w:drawing>
-              <wp:anchor distT="0" distB="0" distL="114300" distR="114300" simplePos="0" relativeHeight="251686912" behindDoc="0" locked="0" layoutInCell="1" allowOverlap="1" wp14:anchorId="7EE74A86" wp14:editId="0A23025A">
+              <wp:anchor distT="0" distB="0" distL="114300" distR="114300" simplePos="0" relativeHeight="251686912" behindDoc="0" locked="0" layoutInCell="1" allowOverlap="1" wp14:anchorId="35E53777" wp14:editId="358D8F52">
                 <wp:simplePos x="0" y="0"/>
                 <wp:positionH relativeFrom="column">
                   <wp:posOffset>3495675</wp:posOffset>
@@ -8191,7 +8290,7 @@
         <mc:AlternateContent>
           <mc:Choice Requires="wps">
             <w:drawing>
-              <wp:anchor distT="0" distB="0" distL="114300" distR="114300" simplePos="0" relativeHeight="251684864" behindDoc="0" locked="0" layoutInCell="1" allowOverlap="1" wp14:anchorId="7C1DD9FC" wp14:editId="20408798">
+              <wp:anchor distT="0" distB="0" distL="114300" distR="114300" simplePos="0" relativeHeight="251684864" behindDoc="0" locked="0" layoutInCell="1" allowOverlap="1" wp14:anchorId="12C01462" wp14:editId="6DDAB40A">
                 <wp:simplePos x="0" y="0"/>
                 <wp:positionH relativeFrom="column">
                   <wp:posOffset>1323975</wp:posOffset>
@@ -8348,7 +8447,7 @@
         <mc:AlternateContent>
           <mc:Choice Requires="wps">
             <w:drawing>
-              <wp:anchor distT="0" distB="0" distL="114300" distR="114300" simplePos="0" relativeHeight="251687936" behindDoc="0" locked="0" layoutInCell="1" allowOverlap="1" wp14:anchorId="669E8D09" wp14:editId="6B9582A9">
+              <wp:anchor distT="0" distB="0" distL="114300" distR="114300" simplePos="0" relativeHeight="251687936" behindDoc="0" locked="0" layoutInCell="1" allowOverlap="1" wp14:anchorId="7A39C590" wp14:editId="155D0EBD">
                 <wp:simplePos x="0" y="0"/>
                 <wp:positionH relativeFrom="column">
                   <wp:posOffset>1285875</wp:posOffset>
@@ -8444,7 +8543,7 @@
         <mc:AlternateContent>
           <mc:Choice Requires="wps">
             <w:drawing>
-              <wp:anchor distT="0" distB="0" distL="114300" distR="114300" simplePos="0" relativeHeight="251689984" behindDoc="0" locked="0" layoutInCell="1" allowOverlap="1" wp14:anchorId="61C278EA" wp14:editId="7CA59C05">
+              <wp:anchor distT="0" distB="0" distL="114300" distR="114300" simplePos="0" relativeHeight="251689984" behindDoc="0" locked="0" layoutInCell="1" allowOverlap="1" wp14:anchorId="2E0B3204" wp14:editId="7E8A969F">
                 <wp:simplePos x="0" y="0"/>
                 <wp:positionH relativeFrom="column">
                   <wp:posOffset>3695700</wp:posOffset>
@@ -8634,118 +8733,6 @@
     </w:p>
     <w:p>
       <w:pPr>
-        <w:pStyle w:val="ListParagraph"/>
-        <w:ind w:left="1440"/>
-        <w:rPr>
-          <w:rFonts w:ascii="Times New Roman" w:hAnsi="Times New Roman" w:cs="Times New Roman"/>
-          <w:sz w:val="26"/>
-          <w:szCs w:val="26"/>
-        </w:rPr>
-      </w:pPr>
-    </w:p>
-    <w:p>
-      <w:pPr>
-        <w:pStyle w:val="ListParagraph"/>
-        <w:ind w:left="1440"/>
-        <w:rPr>
-          <w:rFonts w:ascii="Times New Roman" w:hAnsi="Times New Roman" w:cs="Times New Roman"/>
-          <w:sz w:val="26"/>
-          <w:szCs w:val="26"/>
-        </w:rPr>
-      </w:pPr>
-    </w:p>
-    <w:p>
-      <w:pPr>
-        <w:pStyle w:val="ListParagraph"/>
-        <w:ind w:left="1440"/>
-        <w:rPr>
-          <w:rFonts w:ascii="Times New Roman" w:hAnsi="Times New Roman" w:cs="Times New Roman"/>
-          <w:sz w:val="26"/>
-          <w:szCs w:val="26"/>
-        </w:rPr>
-      </w:pPr>
-    </w:p>
-    <w:p>
-      <w:pPr>
-        <w:pStyle w:val="ListParagraph"/>
-        <w:ind w:left="1440"/>
-        <w:rPr>
-          <w:rFonts w:ascii="Times New Roman" w:hAnsi="Times New Roman" w:cs="Times New Roman"/>
-          <w:sz w:val="26"/>
-          <w:szCs w:val="26"/>
-        </w:rPr>
-      </w:pPr>
-    </w:p>
-    <w:p>
-      <w:pPr>
-        <w:pStyle w:val="ListParagraph"/>
-        <w:ind w:left="1440"/>
-        <w:rPr>
-          <w:rFonts w:ascii="Times New Roman" w:hAnsi="Times New Roman" w:cs="Times New Roman"/>
-          <w:sz w:val="26"/>
-          <w:szCs w:val="26"/>
-        </w:rPr>
-      </w:pPr>
-    </w:p>
-    <w:p>
-      <w:pPr>
-        <w:pStyle w:val="ListParagraph"/>
-        <w:ind w:left="1440"/>
-        <w:rPr>
-          <w:rFonts w:ascii="Times New Roman" w:hAnsi="Times New Roman" w:cs="Times New Roman"/>
-          <w:sz w:val="26"/>
-          <w:szCs w:val="26"/>
-        </w:rPr>
-      </w:pPr>
-    </w:p>
-    <w:p>
-      <w:pPr>
-        <w:pStyle w:val="ListParagraph"/>
-        <w:ind w:left="1440"/>
-        <w:rPr>
-          <w:rFonts w:ascii="Times New Roman" w:hAnsi="Times New Roman" w:cs="Times New Roman"/>
-          <w:sz w:val="26"/>
-          <w:szCs w:val="26"/>
-        </w:rPr>
-      </w:pPr>
-    </w:p>
-    <w:p>
-      <w:pPr>
-        <w:pStyle w:val="ListParagraph"/>
-        <w:ind w:left="1440"/>
-        <w:rPr>
-          <w:rFonts w:ascii="Times New Roman" w:hAnsi="Times New Roman" w:cs="Times New Roman"/>
-          <w:sz w:val="26"/>
-          <w:szCs w:val="26"/>
-        </w:rPr>
-      </w:pPr>
-    </w:p>
-    <w:p>
-      <w:pPr>
-        <w:pStyle w:val="ListParagraph"/>
-        <w:ind w:left="1440"/>
-        <w:rPr>
-          <w:rFonts w:ascii="Times New Roman" w:hAnsi="Times New Roman" w:cs="Times New Roman"/>
-          <w:sz w:val="26"/>
-          <w:szCs w:val="26"/>
-        </w:rPr>
-      </w:pPr>
-    </w:p>
-    <w:p>
-      <w:pPr>
-        <w:pStyle w:val="ListParagraph"/>
-        <w:ind w:left="1440"/>
-        <w:rPr>
-          <w:rFonts w:ascii="Times New Roman" w:hAnsi="Times New Roman" w:cs="Times New Roman"/>
-          <w:sz w:val="26"/>
-          <w:szCs w:val="26"/>
-        </w:rPr>
-      </w:pPr>
-    </w:p>
-    <w:p>
-      <w:pPr>
-        <w:pStyle w:val="ListParagraph"/>
-        <w:ind w:left="1440"/>
         <w:rPr>
           <w:rFonts w:ascii="Times New Roman" w:hAnsi="Times New Roman" w:cs="Times New Roman"/>
           <w:sz w:val="26"/>
@@ -8774,7 +8761,6 @@
           <w:sz w:val="26"/>
           <w:szCs w:val="26"/>
         </w:rPr>
-        <w:lastRenderedPageBreak/>
         <w:t>Khảo sát tiềm năng sản phẩm</w:t>
       </w:r>
       <w:bookmarkEnd w:id="14"/>
@@ -8873,16 +8859,17 @@
           <w:sz w:val="26"/>
           <w:szCs w:val="26"/>
         </w:rPr>
+        <w:lastRenderedPageBreak/>
         <w:drawing>
-          <wp:anchor distT="0" distB="0" distL="114300" distR="114300" simplePos="0" relativeHeight="251691008" behindDoc="0" locked="0" layoutInCell="1" allowOverlap="1" wp14:anchorId="785F650C" wp14:editId="7EB47983">
+          <wp:anchor distT="0" distB="0" distL="114300" distR="114300" simplePos="0" relativeHeight="251691008" behindDoc="0" locked="0" layoutInCell="1" allowOverlap="1" wp14:anchorId="25C1436E" wp14:editId="02449B92">
             <wp:simplePos x="0" y="0"/>
             <wp:positionH relativeFrom="column">
-              <wp:posOffset>1228725</wp:posOffset>
+              <wp:posOffset>1228090</wp:posOffset>
             </wp:positionH>
             <wp:positionV relativeFrom="paragraph">
-              <wp:posOffset>200025</wp:posOffset>
+              <wp:posOffset>197485</wp:posOffset>
             </wp:positionV>
-            <wp:extent cx="3895090" cy="4668520"/>
+            <wp:extent cx="3343275" cy="3590925"/>
             <wp:effectExtent l="0" t="0" r="0" b="0"/>
             <wp:wrapSquare wrapText="bothSides"/>
             <wp:docPr id="14" name="Chart 14"/>
@@ -9058,151 +9045,6 @@
     </w:p>
     <w:p>
       <w:pPr>
-        <w:pStyle w:val="ListParagraph"/>
-        <w:ind w:left="1800"/>
-        <w:rPr>
-          <w:rFonts w:ascii="Times New Roman" w:hAnsi="Times New Roman" w:cs="Times New Roman"/>
-          <w:sz w:val="26"/>
-          <w:szCs w:val="26"/>
-        </w:rPr>
-      </w:pPr>
-    </w:p>
-    <w:p>
-      <w:pPr>
-        <w:pStyle w:val="ListParagraph"/>
-        <w:ind w:left="1800"/>
-        <w:rPr>
-          <w:rFonts w:ascii="Times New Roman" w:hAnsi="Times New Roman" w:cs="Times New Roman"/>
-          <w:sz w:val="26"/>
-          <w:szCs w:val="26"/>
-        </w:rPr>
-      </w:pPr>
-    </w:p>
-    <w:p>
-      <w:pPr>
-        <w:pStyle w:val="ListParagraph"/>
-        <w:ind w:left="1800"/>
-        <w:rPr>
-          <w:rFonts w:ascii="Times New Roman" w:hAnsi="Times New Roman" w:cs="Times New Roman"/>
-          <w:sz w:val="26"/>
-          <w:szCs w:val="26"/>
-        </w:rPr>
-      </w:pPr>
-    </w:p>
-    <w:p>
-      <w:pPr>
-        <w:pStyle w:val="ListParagraph"/>
-        <w:ind w:left="1800"/>
-        <w:rPr>
-          <w:rFonts w:ascii="Times New Roman" w:hAnsi="Times New Roman" w:cs="Times New Roman"/>
-          <w:sz w:val="26"/>
-          <w:szCs w:val="26"/>
-        </w:rPr>
-      </w:pPr>
-    </w:p>
-    <w:p>
-      <w:pPr>
-        <w:pStyle w:val="ListParagraph"/>
-        <w:ind w:left="1800"/>
-        <w:rPr>
-          <w:rFonts w:ascii="Times New Roman" w:hAnsi="Times New Roman" w:cs="Times New Roman"/>
-          <w:sz w:val="26"/>
-          <w:szCs w:val="26"/>
-        </w:rPr>
-      </w:pPr>
-    </w:p>
-    <w:p>
-      <w:pPr>
-        <w:pStyle w:val="ListParagraph"/>
-        <w:ind w:left="1800"/>
-        <w:rPr>
-          <w:rFonts w:ascii="Times New Roman" w:hAnsi="Times New Roman" w:cs="Times New Roman"/>
-          <w:sz w:val="26"/>
-          <w:szCs w:val="26"/>
-        </w:rPr>
-      </w:pPr>
-    </w:p>
-    <w:p>
-      <w:pPr>
-        <w:pStyle w:val="ListParagraph"/>
-        <w:ind w:left="1800"/>
-        <w:rPr>
-          <w:rFonts w:ascii="Times New Roman" w:hAnsi="Times New Roman" w:cs="Times New Roman"/>
-          <w:sz w:val="26"/>
-          <w:szCs w:val="26"/>
-        </w:rPr>
-      </w:pPr>
-    </w:p>
-    <w:p>
-      <w:pPr>
-        <w:pStyle w:val="ListParagraph"/>
-        <w:ind w:left="1800"/>
-        <w:rPr>
-          <w:rFonts w:ascii="Times New Roman" w:hAnsi="Times New Roman" w:cs="Times New Roman"/>
-          <w:sz w:val="26"/>
-          <w:szCs w:val="26"/>
-        </w:rPr>
-      </w:pPr>
-    </w:p>
-    <w:p>
-      <w:pPr>
-        <w:pStyle w:val="ListParagraph"/>
-        <w:ind w:left="1800"/>
-        <w:rPr>
-          <w:rFonts w:ascii="Times New Roman" w:hAnsi="Times New Roman" w:cs="Times New Roman"/>
-          <w:sz w:val="26"/>
-          <w:szCs w:val="26"/>
-        </w:rPr>
-      </w:pPr>
-    </w:p>
-    <w:p>
-      <w:pPr>
-        <w:pStyle w:val="ListParagraph"/>
-        <w:ind w:left="1800"/>
-        <w:rPr>
-          <w:rFonts w:ascii="Times New Roman" w:hAnsi="Times New Roman" w:cs="Times New Roman"/>
-          <w:sz w:val="26"/>
-          <w:szCs w:val="26"/>
-        </w:rPr>
-      </w:pPr>
-    </w:p>
-    <w:p>
-      <w:pPr>
-        <w:pStyle w:val="ListParagraph"/>
-        <w:ind w:left="1800"/>
-        <w:rPr>
-          <w:rFonts w:ascii="Times New Roman" w:hAnsi="Times New Roman" w:cs="Times New Roman"/>
-          <w:sz w:val="26"/>
-          <w:szCs w:val="26"/>
-        </w:rPr>
-      </w:pPr>
-    </w:p>
-    <w:p>
-      <w:pPr>
-        <w:pStyle w:val="ListParagraph"/>
-        <w:ind w:left="1800"/>
-        <w:rPr>
-          <w:rFonts w:ascii="Times New Roman" w:hAnsi="Times New Roman" w:cs="Times New Roman"/>
-          <w:sz w:val="26"/>
-          <w:szCs w:val="26"/>
-        </w:rPr>
-      </w:pPr>
-    </w:p>
-    <w:p>
-      <w:pPr>
-        <w:pStyle w:val="ListParagraph"/>
-        <w:ind w:left="1800"/>
-        <w:rPr>
-          <w:rFonts w:ascii="Times New Roman" w:hAnsi="Times New Roman" w:cs="Times New Roman"/>
-          <w:sz w:val="26"/>
-          <w:szCs w:val="26"/>
-        </w:rPr>
-      </w:pPr>
-    </w:p>
-    <w:p>
-      <w:pPr>
-        <w:pStyle w:val="ListParagraph"/>
-        <w:ind w:left="1800"/>
         <w:rPr>
           <w:rFonts w:ascii="Times New Roman" w:hAnsi="Times New Roman" w:cs="Times New Roman"/>
           <w:sz w:val="26"/>
@@ -9240,23 +9082,21 @@
           <w:sz w:val="26"/>
           <w:szCs w:val="26"/>
         </w:rPr>
-        <w:lastRenderedPageBreak/>
-        <w:t>Kết quả khảo sát nguồn thông tin du lịch của người dùng</w:t>
-      </w:r>
-    </w:p>
-    <w:p>
-      <w:pPr>
+        <w:t>Kết quả khảo sát nguồn thông tin du lịch của ngườ</w:t>
+      </w:r>
+      <w:r>
         <w:rPr>
           <w:rFonts w:ascii="Times New Roman" w:hAnsi="Times New Roman" w:cs="Times New Roman"/>
           <w:sz w:val="26"/>
           <w:szCs w:val="26"/>
         </w:rPr>
-      </w:pPr>
-    </w:p>
-    <w:p>
-      <w:pPr>
-        <w:pStyle w:val="ListParagraph"/>
-        <w:ind w:left="990"/>
+        <w:t>i dùng</w:t>
+      </w:r>
+    </w:p>
+    <w:p>
+      <w:pPr>
+        <w:pStyle w:val="ListParagraph"/>
+        <w:ind w:left="1620"/>
         <w:rPr>
           <w:rFonts w:ascii="Times New Roman" w:hAnsi="Times New Roman" w:cs="Times New Roman"/>
           <w:sz w:val="26"/>
@@ -9271,8 +9111,8 @@
           <w:szCs w:val="26"/>
         </w:rPr>
         <w:drawing>
-          <wp:inline distT="0" distB="0" distL="0" distR="0" wp14:anchorId="6CA6960A" wp14:editId="4DD6FCC9">
-            <wp:extent cx="5250543" cy="4162577"/>
+          <wp:inline distT="0" distB="0" distL="0" distR="0" wp14:anchorId="1D10E3E4" wp14:editId="2C036FFB">
+            <wp:extent cx="3590925" cy="3429000"/>
             <wp:effectExtent l="0" t="0" r="0" b="0"/>
             <wp:docPr id="15" name="Chart 15"/>
             <wp:cNvGraphicFramePr/>
@@ -9331,140 +9171,6 @@
     </w:p>
     <w:p>
       <w:pPr>
-        <w:pStyle w:val="ListParagraph"/>
-        <w:ind w:left="1800"/>
-        <w:rPr>
-          <w:rFonts w:ascii="Times New Roman" w:hAnsi="Times New Roman" w:cs="Times New Roman"/>
-          <w:sz w:val="26"/>
-          <w:szCs w:val="26"/>
-        </w:rPr>
-      </w:pPr>
-    </w:p>
-    <w:p>
-      <w:pPr>
-        <w:pStyle w:val="ListParagraph"/>
-        <w:ind w:left="1800"/>
-        <w:rPr>
-          <w:rFonts w:ascii="Times New Roman" w:hAnsi="Times New Roman" w:cs="Times New Roman"/>
-          <w:sz w:val="26"/>
-          <w:szCs w:val="26"/>
-        </w:rPr>
-      </w:pPr>
-    </w:p>
-    <w:p>
-      <w:pPr>
-        <w:pStyle w:val="ListParagraph"/>
-        <w:ind w:left="1800"/>
-        <w:rPr>
-          <w:rFonts w:ascii="Times New Roman" w:hAnsi="Times New Roman" w:cs="Times New Roman"/>
-          <w:sz w:val="26"/>
-          <w:szCs w:val="26"/>
-        </w:rPr>
-      </w:pPr>
-    </w:p>
-    <w:p>
-      <w:pPr>
-        <w:pStyle w:val="ListParagraph"/>
-        <w:ind w:left="1800"/>
-        <w:rPr>
-          <w:rFonts w:ascii="Times New Roman" w:hAnsi="Times New Roman" w:cs="Times New Roman"/>
-          <w:sz w:val="26"/>
-          <w:szCs w:val="26"/>
-        </w:rPr>
-      </w:pPr>
-    </w:p>
-    <w:p>
-      <w:pPr>
-        <w:pStyle w:val="ListParagraph"/>
-        <w:ind w:left="1800"/>
-        <w:rPr>
-          <w:rFonts w:ascii="Times New Roman" w:hAnsi="Times New Roman" w:cs="Times New Roman"/>
-          <w:sz w:val="26"/>
-          <w:szCs w:val="26"/>
-        </w:rPr>
-      </w:pPr>
-    </w:p>
-    <w:p>
-      <w:pPr>
-        <w:pStyle w:val="ListParagraph"/>
-        <w:ind w:left="1800"/>
-        <w:rPr>
-          <w:rFonts w:ascii="Times New Roman" w:hAnsi="Times New Roman" w:cs="Times New Roman"/>
-          <w:sz w:val="26"/>
-          <w:szCs w:val="26"/>
-        </w:rPr>
-      </w:pPr>
-    </w:p>
-    <w:p>
-      <w:pPr>
-        <w:pStyle w:val="ListParagraph"/>
-        <w:ind w:left="1800"/>
-        <w:rPr>
-          <w:rFonts w:ascii="Times New Roman" w:hAnsi="Times New Roman" w:cs="Times New Roman"/>
-          <w:sz w:val="26"/>
-          <w:szCs w:val="26"/>
-        </w:rPr>
-      </w:pPr>
-    </w:p>
-    <w:p>
-      <w:pPr>
-        <w:pStyle w:val="ListParagraph"/>
-        <w:ind w:left="1800"/>
-        <w:rPr>
-          <w:rFonts w:ascii="Times New Roman" w:hAnsi="Times New Roman" w:cs="Times New Roman"/>
-          <w:sz w:val="26"/>
-          <w:szCs w:val="26"/>
-        </w:rPr>
-      </w:pPr>
-    </w:p>
-    <w:p>
-      <w:pPr>
-        <w:pStyle w:val="ListParagraph"/>
-        <w:ind w:left="1800"/>
-        <w:rPr>
-          <w:rFonts w:ascii="Times New Roman" w:hAnsi="Times New Roman" w:cs="Times New Roman"/>
-          <w:sz w:val="26"/>
-          <w:szCs w:val="26"/>
-        </w:rPr>
-      </w:pPr>
-    </w:p>
-    <w:p>
-      <w:pPr>
-        <w:pStyle w:val="ListParagraph"/>
-        <w:ind w:left="1800"/>
-        <w:rPr>
-          <w:rFonts w:ascii="Times New Roman" w:hAnsi="Times New Roman" w:cs="Times New Roman"/>
-          <w:sz w:val="26"/>
-          <w:szCs w:val="26"/>
-        </w:rPr>
-      </w:pPr>
-    </w:p>
-    <w:p>
-      <w:pPr>
-        <w:pStyle w:val="ListParagraph"/>
-        <w:ind w:left="1800"/>
-        <w:rPr>
-          <w:rFonts w:ascii="Times New Roman" w:hAnsi="Times New Roman" w:cs="Times New Roman"/>
-          <w:sz w:val="26"/>
-          <w:szCs w:val="26"/>
-        </w:rPr>
-      </w:pPr>
-    </w:p>
-    <w:p>
-      <w:pPr>
-        <w:pStyle w:val="ListParagraph"/>
-        <w:ind w:left="1800"/>
-        <w:rPr>
-          <w:rFonts w:ascii="Times New Roman" w:hAnsi="Times New Roman" w:cs="Times New Roman"/>
-          <w:sz w:val="26"/>
-          <w:szCs w:val="26"/>
-        </w:rPr>
-      </w:pPr>
-    </w:p>
-    <w:p>
-      <w:pPr>
-        <w:pStyle w:val="ListParagraph"/>
-        <w:ind w:left="1800"/>
         <w:rPr>
           <w:rFonts w:ascii="Times New Roman" w:hAnsi="Times New Roman" w:cs="Times New Roman"/>
           <w:sz w:val="26"/>
@@ -9531,8 +9237,8 @@
           <w:szCs w:val="26"/>
         </w:rPr>
         <w:drawing>
-          <wp:inline distT="0" distB="0" distL="0" distR="0" wp14:anchorId="4BAC8E4D" wp14:editId="35DBED4D">
-            <wp:extent cx="5045529" cy="4067855"/>
+          <wp:inline distT="0" distB="0" distL="0" distR="0" wp14:anchorId="1AEBCBF9" wp14:editId="62FCD67D">
+            <wp:extent cx="5057775" cy="3962400"/>
             <wp:effectExtent l="0" t="0" r="0" b="0"/>
             <wp:docPr id="21" name="Chart 21"/>
             <wp:cNvGraphicFramePr/>
@@ -9559,6 +9265,28 @@
     <w:p>
       <w:pPr>
         <w:pStyle w:val="ListParagraph"/>
+        <w:ind w:left="990"/>
+        <w:rPr>
+          <w:rFonts w:ascii="Times New Roman" w:hAnsi="Times New Roman" w:cs="Times New Roman"/>
+          <w:sz w:val="26"/>
+          <w:szCs w:val="26"/>
+        </w:rPr>
+      </w:pPr>
+    </w:p>
+    <w:p>
+      <w:pPr>
+        <w:pStyle w:val="ListParagraph"/>
+        <w:ind w:left="990"/>
+        <w:rPr>
+          <w:rFonts w:ascii="Times New Roman" w:hAnsi="Times New Roman" w:cs="Times New Roman"/>
+          <w:sz w:val="26"/>
+          <w:szCs w:val="26"/>
+        </w:rPr>
+      </w:pPr>
+    </w:p>
+    <w:p>
+      <w:pPr>
+        <w:pStyle w:val="ListParagraph"/>
         <w:ind w:left="1080"/>
         <w:rPr>
           <w:rFonts w:ascii="Times New Roman" w:hAnsi="Times New Roman" w:cs="Times New Roman"/>
@@ -9702,7 +9430,7 @@
         </w:rPr>
         <w:lastRenderedPageBreak/>
         <w:drawing>
-          <wp:anchor distT="0" distB="0" distL="114300" distR="114300" simplePos="0" relativeHeight="251692032" behindDoc="0" locked="0" layoutInCell="1" allowOverlap="1" wp14:anchorId="512B67D5" wp14:editId="093B2D73">
+          <wp:anchor distT="0" distB="0" distL="114300" distR="114300" simplePos="0" relativeHeight="251692032" behindDoc="0" locked="0" layoutInCell="1" allowOverlap="1" wp14:anchorId="18BD5ABF" wp14:editId="334F02FE">
             <wp:simplePos x="0" y="0"/>
             <wp:positionH relativeFrom="column">
               <wp:posOffset>142875</wp:posOffset>
@@ -9966,7 +9694,7 @@
           <w:szCs w:val="26"/>
         </w:rPr>
         <w:drawing>
-          <wp:inline distT="0" distB="0" distL="0" distR="0" wp14:anchorId="3E4B4ACD" wp14:editId="698172E3">
+          <wp:inline distT="0" distB="0" distL="0" distR="0" wp14:anchorId="79328730" wp14:editId="22793021">
             <wp:extent cx="5943600" cy="5648325"/>
             <wp:effectExtent l="0" t="0" r="0" b="9525"/>
             <wp:docPr id="37" name="Picture 37" descr="C:\Users\Salmon\Desktop\ha\navigation.gif"/>
@@ -10172,7 +9900,7 @@
           <w:szCs w:val="26"/>
         </w:rPr>
         <w:drawing>
-          <wp:inline distT="0" distB="0" distL="0" distR="0" wp14:anchorId="26215532" wp14:editId="67CE13C3">
+          <wp:inline distT="0" distB="0" distL="0" distR="0" wp14:anchorId="1E3826DA" wp14:editId="6B3729E5">
             <wp:extent cx="5940380" cy="6010275"/>
             <wp:effectExtent l="0" t="0" r="3810" b="0"/>
             <wp:docPr id="38" name="Picture 38" descr="C:\Users\Salmon\Desktop\ha\chiduong.gif"/>
@@ -10367,7 +10095,7 @@
           <w:szCs w:val="36"/>
         </w:rPr>
         <w:drawing>
-          <wp:inline distT="0" distB="0" distL="0" distR="0" wp14:anchorId="67D90D4F" wp14:editId="0CE07801">
+          <wp:inline distT="0" distB="0" distL="0" distR="0" wp14:anchorId="3E4F38F1" wp14:editId="00484E0C">
             <wp:extent cx="5943600" cy="5791200"/>
             <wp:effectExtent l="0" t="0" r="0" b="0"/>
             <wp:docPr id="39" name="Picture 39" descr="C:\Users\Salmon\Desktop\ha\thongtin.gif"/>
@@ -10595,7 +10323,7 @@
           <w:szCs w:val="36"/>
         </w:rPr>
         <w:drawing>
-          <wp:inline distT="0" distB="0" distL="0" distR="0" wp14:anchorId="1A686BD9" wp14:editId="32FE2120">
+          <wp:inline distT="0" distB="0" distL="0" distR="0" wp14:anchorId="70E6C353" wp14:editId="5FE0445B">
             <wp:extent cx="5942059" cy="5734050"/>
             <wp:effectExtent l="0" t="0" r="1905" b="0"/>
             <wp:docPr id="40" name="Picture 40" descr="C:\Users\Salmon\Desktop\ha\danhgia.gif"/>
@@ -10801,8 +10529,8 @@
           <w:szCs w:val="36"/>
         </w:rPr>
         <w:drawing>
-          <wp:inline distT="0" distB="0" distL="0" distR="0" wp14:anchorId="5A49926E" wp14:editId="53835C94">
-            <wp:extent cx="5943153" cy="5867400"/>
+          <wp:inline distT="0" distB="0" distL="0" distR="0" wp14:anchorId="39AB5337" wp14:editId="7CA43DFE">
+            <wp:extent cx="5943153" cy="5429250"/>
             <wp:effectExtent l="0" t="0" r="635" b="0"/>
             <wp:docPr id="41" name="Picture 41" descr="C:\Users\Salmon\Desktop\ha\map.gif"/>
             <wp:cNvGraphicFramePr>
@@ -10833,7 +10561,7 @@
                   <pic:spPr bwMode="auto">
                     <a:xfrm>
                       <a:off x="0" y="0"/>
-                      <a:ext cx="5943600" cy="5867841"/>
+                      <a:ext cx="5943600" cy="5429658"/>
                     </a:xfrm>
                     <a:prstGeom prst="rect">
                       <a:avLst/>
@@ -11034,7 +10762,7 @@
           <w:szCs w:val="36"/>
         </w:rPr>
         <w:drawing>
-          <wp:inline distT="0" distB="0" distL="0" distR="0" wp14:anchorId="718372B4" wp14:editId="5AD45488">
+          <wp:inline distT="0" distB="0" distL="0" distR="0" wp14:anchorId="43EB3162" wp14:editId="30D25D09">
             <wp:extent cx="5943153" cy="5867400"/>
             <wp:effectExtent l="0" t="0" r="635" b="0"/>
             <wp:docPr id="42" name="Picture 42" descr="C:\Users\Salmon\Desktop\ha\hinhanh.gif"/>
@@ -11172,6 +10900,7 @@
           <w:sz w:val="36"/>
           <w:szCs w:val="36"/>
         </w:rPr>
+        <w:lastRenderedPageBreak/>
         <w:t>PHẦN 3: THỰC HIỆN DỰ ÁN</w:t>
       </w:r>
       <w:bookmarkEnd w:id="16"/>
@@ -11281,7 +11010,7 @@
         <w:rFonts w:asciiTheme="majorHAnsi" w:eastAsiaTheme="majorEastAsia" w:hAnsiTheme="majorHAnsi" w:cstheme="majorBidi"/>
         <w:noProof/>
       </w:rPr>
-      <w:t>20</w:t>
+      <w:t>19</w:t>
     </w:r>
     <w:r>
       <w:rPr>
@@ -11335,9 +11064,6 @@
       </w:rPr>
       <w:alias w:val="Title"/>
       <w:id w:val="77738743"/>
-      <w:placeholder>
-        <w:docPart w:val="68864014A951403DA87E6A9215476590"/>
-      </w:placeholder>
       <w:dataBinding w:prefixMappings="xmlns:ns0='http://schemas.openxmlformats.org/package/2006/metadata/core-properties' xmlns:ns1='http://purl.org/dc/elements/1.1/'" w:xpath="/ns0:coreProperties[1]/ns1:title[1]" w:storeItemID="{6C3C8BC8-F283-45AE-878A-BAB7291924A1}"/>
       <w:text/>
     </w:sdtPr>
@@ -15860,569 +15586,6 @@
 </c:chartSpace>
 </file>
 
-<file path=word/glossary/document.xml><?xml version="1.0" encoding="utf-8"?>
-<w:glossaryDocument xmlns:wpc="http://schemas.microsoft.com/office/word/2010/wordprocessingCanvas" xmlns:mc="http://schemas.openxmlformats.org/markup-compatibility/2006" xmlns:o="urn:schemas-microsoft-com:office:office" xmlns:r="http://schemas.openxmlformats.org/officeDocument/2006/relationships" xmlns:m="http://schemas.openxmlformats.org/officeDocument/2006/math" xmlns:v="urn:schemas-microsoft-com:vml" xmlns:wp14="http://schemas.microsoft.com/office/word/2010/wordprocessingDrawing" xmlns:wp="http://schemas.openxmlformats.org/drawingml/2006/wordprocessingDrawing" xmlns:w10="urn:schemas-microsoft-com:office:word" xmlns:w="http://schemas.openxmlformats.org/wordprocessingml/2006/main" xmlns:w14="http://schemas.microsoft.com/office/word/2010/wordml" xmlns:wpg="http://schemas.microsoft.com/office/word/2010/wordprocessingGroup" xmlns:wpi="http://schemas.microsoft.com/office/word/2010/wordprocessingInk" xmlns:wne="http://schemas.microsoft.com/office/word/2006/wordml" xmlns:wps="http://schemas.microsoft.com/office/word/2010/wordprocessingShape" mc:Ignorable="w14 wp14">
-  <w:docParts>
-    <w:docPart>
-      <w:docPartPr>
-        <w:name w:val="68864014A951403DA87E6A9215476590"/>
-        <w:category>
-          <w:name w:val="General"/>
-          <w:gallery w:val="placeholder"/>
-        </w:category>
-        <w:types>
-          <w:type w:val="bbPlcHdr"/>
-        </w:types>
-        <w:behaviors>
-          <w:behavior w:val="content"/>
-        </w:behaviors>
-        <w:guid w:val="{61A0ADAC-D4EA-48E5-90D3-0E61FD6D5215}"/>
-      </w:docPartPr>
-      <w:docPartBody>
-        <w:p>
-          <w:pPr>
-            <w:pStyle w:val="68864014A951403DA87E6A9215476590"/>
-          </w:pPr>
-          <w:r>
-            <w:rPr>
-              <w:rFonts w:asciiTheme="majorHAnsi" w:eastAsiaTheme="majorEastAsia" w:hAnsiTheme="majorHAnsi" w:cstheme="majorBidi"/>
-              <w:sz w:val="32"/>
-              <w:szCs w:val="32"/>
-            </w:rPr>
-            <w:t>[Type the document title]</w:t>
-          </w:r>
-        </w:p>
-      </w:docPartBody>
-    </w:docPart>
-  </w:docParts>
-</w:glossaryDocument>
-</file>
-
-<file path=word/glossary/fontTable.xml><?xml version="1.0" encoding="utf-8"?>
-<w:fonts xmlns:mc="http://schemas.openxmlformats.org/markup-compatibility/2006" xmlns:r="http://schemas.openxmlformats.org/officeDocument/2006/relationships" xmlns:w="http://schemas.openxmlformats.org/wordprocessingml/2006/main" xmlns:w14="http://schemas.microsoft.com/office/word/2010/wordml" mc:Ignorable="w14">
-  <w:font w:name="Times New Roman">
-    <w:panose1 w:val="02020603050405020304"/>
-    <w:charset w:val="00"/>
-    <w:family w:val="roman"/>
-    <w:pitch w:val="variable"/>
-    <w:sig w:usb0="E0002AFF" w:usb1="C0007843" w:usb2="00000009" w:usb3="00000000" w:csb0="000001FF" w:csb1="00000000"/>
-  </w:font>
-  <w:font w:name="Calibri">
-    <w:panose1 w:val="020F0502020204030204"/>
-    <w:charset w:val="00"/>
-    <w:family w:val="swiss"/>
-    <w:pitch w:val="variable"/>
-    <w:sig w:usb0="E00002FF" w:usb1="4000ACFF" w:usb2="00000001" w:usb3="00000000" w:csb0="0000019F" w:csb1="00000000"/>
-  </w:font>
-  <w:font w:name="Courier New">
-    <w:panose1 w:val="02070309020205020404"/>
-    <w:charset w:val="00"/>
-    <w:family w:val="modern"/>
-    <w:pitch w:val="fixed"/>
-    <w:sig w:usb0="E0002AFF" w:usb1="C0007843" w:usb2="00000009" w:usb3="00000000" w:csb0="000001FF" w:csb1="00000000"/>
-  </w:font>
-  <w:font w:name="Wingdings">
-    <w:panose1 w:val="05000000000000000000"/>
-    <w:charset w:val="02"/>
-    <w:family w:val="auto"/>
-    <w:pitch w:val="variable"/>
-    <w:sig w:usb0="00000000" w:usb1="10000000" w:usb2="00000000" w:usb3="00000000" w:csb0="80000000" w:csb1="00000000"/>
-  </w:font>
-  <w:font w:name="Symbol">
-    <w:panose1 w:val="05050102010706020507"/>
-    <w:charset w:val="02"/>
-    <w:family w:val="roman"/>
-    <w:pitch w:val="variable"/>
-    <w:sig w:usb0="00000000" w:usb1="10000000" w:usb2="00000000" w:usb3="00000000" w:csb0="80000000" w:csb1="00000000"/>
-  </w:font>
-  <w:font w:name="Cambria">
-    <w:panose1 w:val="02040503050406030204"/>
-    <w:charset w:val="00"/>
-    <w:family w:val="roman"/>
-    <w:pitch w:val="variable"/>
-    <w:sig w:usb0="E00002FF" w:usb1="400004FF" w:usb2="00000000" w:usb3="00000000" w:csb0="0000019F" w:csb1="00000000"/>
-  </w:font>
-  <w:font w:name="Tahoma">
-    <w:panose1 w:val="020B0604030504040204"/>
-    <w:charset w:val="00"/>
-    <w:family w:val="swiss"/>
-    <w:notTrueType/>
-    <w:pitch w:val="variable"/>
-    <w:sig w:usb0="00000003" w:usb1="00000000" w:usb2="00000000" w:usb3="00000000" w:csb0="00000001" w:csb1="00000000"/>
-  </w:font>
-</w:fonts>
-</file>
-
-<file path=word/glossary/settings.xml><?xml version="1.0" encoding="utf-8"?>
-<w:settings xmlns:mc="http://schemas.openxmlformats.org/markup-compatibility/2006" xmlns:o="urn:schemas-microsoft-com:office:office" xmlns:r="http://schemas.openxmlformats.org/officeDocument/2006/relationships" xmlns:m="http://schemas.openxmlformats.org/officeDocument/2006/math" xmlns:v="urn:schemas-microsoft-com:vml" xmlns:w10="urn:schemas-microsoft-com:office:word" xmlns:w="http://schemas.openxmlformats.org/wordprocessingml/2006/main" xmlns:w14="http://schemas.microsoft.com/office/word/2010/wordml" xmlns:sl="http://schemas.openxmlformats.org/schemaLibrary/2006/main" mc:Ignorable="w14">
-  <w:view w:val="normal"/>
-  <w:defaultTabStop w:val="720"/>
-  <w:characterSpacingControl w:val="doNotCompress"/>
-  <w:compat>
-    <w:useFELayout/>
-    <w:compatSetting w:name="compatibilityMode" w:uri="http://schemas.microsoft.com/office/word" w:val="14"/>
-    <w:compatSetting w:name="overrideTableStyleFontSizeAndJustification" w:uri="http://schemas.microsoft.com/office/word" w:val="1"/>
-    <w:compatSetting w:name="enableOpenTypeFeatures" w:uri="http://schemas.microsoft.com/office/word" w:val="1"/>
-    <w:compatSetting w:name="doNotFlipMirrorIndents" w:uri="http://schemas.microsoft.com/office/word" w:val="1"/>
-  </w:compat>
-  <w:rsids>
-    <w:rsidRoot w:val="00D36565"/>
-    <w:rsid w:val="00103A8F"/>
-    <w:rsid w:val="00352F89"/>
-    <w:rsid w:val="0073627B"/>
-    <w:rsid w:val="00824F05"/>
-    <w:rsid w:val="009C5753"/>
-    <w:rsid w:val="00CE1F6A"/>
-    <w:rsid w:val="00D36565"/>
-    <w:rsid w:val="00E93739"/>
-  </w:rsids>
-  <m:mathPr>
-    <m:mathFont m:val="Cambria Math"/>
-    <m:brkBin m:val="before"/>
-    <m:brkBinSub m:val="--"/>
-    <m:smallFrac m:val="0"/>
-    <m:dispDef/>
-    <m:lMargin m:val="0"/>
-    <m:rMargin m:val="0"/>
-    <m:defJc m:val="centerGroup"/>
-    <m:wrapIndent m:val="1440"/>
-    <m:intLim m:val="subSup"/>
-    <m:naryLim m:val="undOvr"/>
-  </m:mathPr>
-  <w:themeFontLang w:val="en-US"/>
-  <w:clrSchemeMapping w:bg1="light1" w:t1="dark1" w:bg2="light2" w:t2="dark2" w:accent1="accent1" w:accent2="accent2" w:accent3="accent3" w:accent4="accent4" w:accent5="accent5" w:accent6="accent6" w:hyperlink="hyperlink" w:followedHyperlink="followedHyperlink"/>
-  <w:decimalSymbol w:val="."/>
-  <w:listSeparator w:val=","/>
-</w:settings>
-</file>
-
-<file path=word/glossary/styles.xml><?xml version="1.0" encoding="utf-8"?>
-<w:styles xmlns:mc="http://schemas.openxmlformats.org/markup-compatibility/2006" xmlns:r="http://schemas.openxmlformats.org/officeDocument/2006/relationships" xmlns:w="http://schemas.openxmlformats.org/wordprocessingml/2006/main" xmlns:w14="http://schemas.microsoft.com/office/word/2010/wordml" mc:Ignorable="w14">
-  <w:docDefaults>
-    <w:rPrDefault>
-      <w:rPr>
-        <w:rFonts w:asciiTheme="minorHAnsi" w:eastAsiaTheme="minorEastAsia" w:hAnsiTheme="minorHAnsi" w:cstheme="minorBidi"/>
-        <w:sz w:val="22"/>
-        <w:szCs w:val="22"/>
-        <w:lang w:val="en-US" w:eastAsia="en-US" w:bidi="ar-SA"/>
-      </w:rPr>
-    </w:rPrDefault>
-    <w:pPrDefault>
-      <w:pPr>
-        <w:spacing w:after="200" w:line="276" w:lineRule="auto"/>
-      </w:pPr>
-    </w:pPrDefault>
-  </w:docDefaults>
-  <w:latentStyles w:defLockedState="0" w:defUIPriority="99" w:defSemiHidden="1" w:defUnhideWhenUsed="1" w:defQFormat="0" w:count="267">
-    <w:lsdException w:name="Normal" w:semiHidden="0" w:uiPriority="0" w:unhideWhenUsed="0" w:qFormat="1"/>
-    <w:lsdException w:name="heading 1" w:semiHidden="0" w:uiPriority="9" w:unhideWhenUsed="0" w:qFormat="1"/>
-    <w:lsdException w:name="heading 2" w:uiPriority="9" w:qFormat="1"/>
-    <w:lsdException w:name="heading 3" w:uiPriority="9" w:qFormat="1"/>
-    <w:lsdException w:name="heading 4" w:uiPriority="9" w:qFormat="1"/>
-    <w:lsdException w:name="heading 5" w:uiPriority="9" w:qFormat="1"/>
-    <w:lsdException w:name="heading 6" w:uiPriority="9" w:qFormat="1"/>
-    <w:lsdException w:name="heading 7" w:uiPriority="9" w:qFormat="1"/>
-    <w:lsdException w:name="heading 8" w:uiPriority="9" w:qFormat="1"/>
-    <w:lsdException w:name="heading 9" w:uiPriority="9" w:qFormat="1"/>
-    <w:lsdException w:name="toc 1" w:uiPriority="39"/>
-    <w:lsdException w:name="toc 2" w:uiPriority="39"/>
-    <w:lsdException w:name="toc 3" w:uiPriority="39"/>
-    <w:lsdException w:name="toc 4" w:uiPriority="39"/>
-    <w:lsdException w:name="toc 5" w:uiPriority="39"/>
-    <w:lsdException w:name="toc 6" w:uiPriority="39"/>
-    <w:lsdException w:name="toc 7" w:uiPriority="39"/>
-    <w:lsdException w:name="toc 8" w:uiPriority="39"/>
-    <w:lsdException w:name="toc 9" w:uiPriority="39"/>
-    <w:lsdException w:name="caption" w:uiPriority="35" w:qFormat="1"/>
-    <w:lsdException w:name="Title" w:semiHidden="0" w:uiPriority="10" w:unhideWhenUsed="0" w:qFormat="1"/>
-    <w:lsdException w:name="Default Paragraph Font" w:uiPriority="1"/>
-    <w:lsdException w:name="Subtitle" w:semiHidden="0" w:uiPriority="11" w:unhideWhenUsed="0" w:qFormat="1"/>
-    <w:lsdException w:name="Strong" w:semiHidden="0" w:uiPriority="22" w:unhideWhenUsed="0" w:qFormat="1"/>
-    <w:lsdException w:name="Emphasis" w:semiHidden="0" w:uiPriority="20" w:unhideWhenUsed="0" w:qFormat="1"/>
-    <w:lsdException w:name="Table Grid" w:semiHidden="0" w:uiPriority="59" w:unhideWhenUsed="0"/>
-    <w:lsdException w:name="Placeholder Text" w:unhideWhenUsed="0"/>
-    <w:lsdException w:name="No Spacing" w:semiHidden="0" w:uiPriority="1" w:unhideWhenUsed="0" w:qFormat="1"/>
-    <w:lsdException w:name="Light Shading" w:semiHidden="0" w:uiPriority="60" w:unhideWhenUsed="0"/>
-    <w:lsdException w:name="Light List" w:semiHidden="0" w:uiPriority="61" w:unhideWhenUsed="0"/>
-    <w:lsdException w:name="Light Grid" w:semiHidden="0" w:uiPriority="62" w:unhideWhenUsed="0"/>
-    <w:lsdException w:name="Medium Shading 1" w:semiHidden="0" w:uiPriority="63" w:unhideWhenUsed="0"/>
-    <w:lsdException w:name="Medium Shading 2" w:semiHidden="0" w:uiPriority="64" w:unhideWhenUsed="0"/>
-    <w:lsdException w:name="Medium List 1" w:semiHidden="0" w:uiPriority="65" w:unhideWhenUsed="0"/>
-    <w:lsdException w:name="Medium List 2" w:semiHidden="0" w:uiPriority="66" w:unhideWhenUsed="0"/>
-    <w:lsdException w:name="Medium Grid 1" w:semiHidden="0" w:uiPriority="67" w:unhideWhenUsed="0"/>
-    <w:lsdException w:name="Medium Grid 2" w:semiHidden="0" w:uiPriority="68" w:unhideWhenUsed="0"/>
-    <w:lsdException w:name="Medium Grid 3" w:semiHidden="0" w:uiPriority="69" w:unhideWhenUsed="0"/>
-    <w:lsdException w:name="Dark List" w:semiHidden="0" w:uiPriority="70" w:unhideWhenUsed="0"/>
-    <w:lsdException w:name="Colorful Shading" w:semiHidden="0" w:uiPriority="71" w:unhideWhenUsed="0"/>
-    <w:lsdException w:name="Colorful List" w:semiHidden="0" w:uiPriority="72" w:unhideWhenUsed="0"/>
-    <w:lsdException w:name="Colorful Grid" w:semiHidden="0" w:uiPriority="73" w:unhideWhenUsed="0"/>
-    <w:lsdException w:name="Light Shading Accent 1" w:semiHidden="0" w:uiPriority="60" w:unhideWhenUsed="0"/>
-    <w:lsdException w:name="Light List Accent 1" w:semiHidden="0" w:uiPriority="61" w:unhideWhenUsed="0"/>
-    <w:lsdException w:name="Light Grid Accent 1" w:semiHidden="0" w:uiPriority="62" w:unhideWhenUsed="0"/>
-    <w:lsdException w:name="Medium Shading 1 Accent 1" w:semiHidden="0" w:uiPriority="63" w:unhideWhenUsed="0"/>
-    <w:lsdException w:name="Medium Shading 2 Accent 1" w:semiHidden="0" w:uiPriority="64" w:unhideWhenUsed="0"/>
-    <w:lsdException w:name="Medium List 1 Accent 1" w:semiHidden="0" w:uiPriority="65" w:unhideWhenUsed="0"/>
-    <w:lsdException w:name="Revision" w:unhideWhenUsed="0"/>
-    <w:lsdException w:name="List Paragraph" w:semiHidden="0" w:uiPriority="34" w:unhideWhenUsed="0" w:qFormat="1"/>
-    <w:lsdException w:name="Quote" w:semiHidden="0" w:uiPriority="29" w:unhideWhenUsed="0" w:qFormat="1"/>
-    <w:lsdException w:name="Intense Quote" w:semiHidden="0" w:uiPriority="30" w:unhideWhenUsed="0" w:qFormat="1"/>
-    <w:lsdException w:name="Medium List 2 Accent 1" w:semiHidden="0" w:uiPriority="66" w:unhideWhenUsed="0"/>
-    <w:lsdException w:name="Medium Grid 1 Accent 1" w:semiHidden="0" w:uiPriority="67" w:unhideWhenUsed="0"/>
-    <w:lsdException w:name="Medium Grid 2 Accent 1" w:semiHidden="0" w:uiPriority="68" w:unhideWhenUsed="0"/>
-    <w:lsdException w:name="Medium Grid 3 Accent 1" w:semiHidden="0" w:uiPriority="69" w:unhideWhenUsed="0"/>
-    <w:lsdException w:name="Dark List Accent 1" w:semiHidden="0" w:uiPriority="70" w:unhideWhenUsed="0"/>
-    <w:lsdException w:name="Colorful Shading Accent 1" w:semiHidden="0" w:uiPriority="71" w:unhideWhenUsed="0"/>
-    <w:lsdException w:name="Colorful List Accent 1" w:semiHidden="0" w:uiPriority="72" w:unhideWhenUsed="0"/>
-    <w:lsdException w:name="Colorful Grid Accent 1" w:semiHidden="0" w:uiPriority="73" w:unhideWhenUsed="0"/>
-    <w:lsdException w:name="Light Shading Accent 2" w:semiHidden="0" w:uiPriority="60" w:unhideWhenUsed="0"/>
-    <w:lsdException w:name="Light List Accent 2" w:semiHidden="0" w:uiPriority="61" w:unhideWhenUsed="0"/>
-    <w:lsdException w:name="Light Grid Accent 2" w:semiHidden="0" w:uiPriority="62" w:unhideWhenUsed="0"/>
-    <w:lsdException w:name="Medium Shading 1 Accent 2" w:semiHidden="0" w:uiPriority="63" w:unhideWhenUsed="0"/>
-    <w:lsdException w:name="Medium Shading 2 Accent 2" w:semiHidden="0" w:uiPriority="64" w:unhideWhenUsed="0"/>
-    <w:lsdException w:name="Medium List 1 Accent 2" w:semiHidden="0" w:uiPriority="65" w:unhideWhenUsed="0"/>
-    <w:lsdException w:name="Medium List 2 Accent 2" w:semiHidden="0" w:uiPriority="66" w:unhideWhenUsed="0"/>
-    <w:lsdException w:name="Medium Grid 1 Accent 2" w:semiHidden="0" w:uiPriority="67" w:unhideWhenUsed="0"/>
-    <w:lsdException w:name="Medium Grid 2 Accent 2" w:semiHidden="0" w:uiPriority="68" w:unhideWhenUsed="0"/>
-    <w:lsdException w:name="Medium Grid 3 Accent 2" w:semiHidden="0" w:uiPriority="69" w:unhideWhenUsed="0"/>
-    <w:lsdException w:name="Dark List Accent 2" w:semiHidden="0" w:uiPriority="70" w:unhideWhenUsed="0"/>
-    <w:lsdException w:name="Colorful Shading Accent 2" w:semiHidden="0" w:uiPriority="71" w:unhideWhenUsed="0"/>
-    <w:lsdException w:name="Colorful List Accent 2" w:semiHidden="0" w:uiPriority="72" w:unhideWhenUsed="0"/>
-    <w:lsdException w:name="Colorful Grid Accent 2" w:semiHidden="0" w:uiPriority="73" w:unhideWhenUsed="0"/>
-    <w:lsdException w:name="Light Shading Accent 3" w:semiHidden="0" w:uiPriority="60" w:unhideWhenUsed="0"/>
-    <w:lsdException w:name="Light List Accent 3" w:semiHidden="0" w:uiPriority="61" w:unhideWhenUsed="0"/>
-    <w:lsdException w:name="Light Grid Accent 3" w:semiHidden="0" w:uiPriority="62" w:unhideWhenUsed="0"/>
-    <w:lsdException w:name="Medium Shading 1 Accent 3" w:semiHidden="0" w:uiPriority="63" w:unhideWhenUsed="0"/>
-    <w:lsdException w:name="Medium Shading 2 Accent 3" w:semiHidden="0" w:uiPriority="64" w:unhideWhenUsed="0"/>
-    <w:lsdException w:name="Medium List 1 Accent 3" w:semiHidden="0" w:uiPriority="65" w:unhideWhenUsed="0"/>
-    <w:lsdException w:name="Medium List 2 Accent 3" w:semiHidden="0" w:uiPriority="66" w:unhideWhenUsed="0"/>
-    <w:lsdException w:name="Medium Grid 1 Accent 3" w:semiHidden="0" w:uiPriority="67" w:unhideWhenUsed="0"/>
-    <w:lsdException w:name="Medium Grid 2 Accent 3" w:semiHidden="0" w:uiPriority="68" w:unhideWhenUsed="0"/>
-    <w:lsdException w:name="Medium Grid 3 Accent 3" w:semiHidden="0" w:uiPriority="69" w:unhideWhenUsed="0"/>
-    <w:lsdException w:name="Dark List Accent 3" w:semiHidden="0" w:uiPriority="70" w:unhideWhenUsed="0"/>
-    <w:lsdException w:name="Colorful Shading Accent 3" w:semiHidden="0" w:uiPriority="71" w:unhideWhenUsed="0"/>
-    <w:lsdException w:name="Colorful List Accent 3" w:semiHidden="0" w:uiPriority="72" w:unhideWhenUsed="0"/>
-    <w:lsdException w:name="Colorful Grid Accent 3" w:semiHidden="0" w:uiPriority="73" w:unhideWhenUsed="0"/>
-    <w:lsdException w:name="Light Shading Accent 4" w:semiHidden="0" w:uiPriority="60" w:unhideWhenUsed="0"/>
-    <w:lsdException w:name="Light List Accent 4" w:semiHidden="0" w:uiPriority="61" w:unhideWhenUsed="0"/>
-    <w:lsdException w:name="Light Grid Accent 4" w:semiHidden="0" w:uiPriority="62" w:unhideWhenUsed="0"/>
-    <w:lsdException w:name="Medium Shading 1 Accent 4" w:semiHidden="0" w:uiPriority="63" w:unhideWhenUsed="0"/>
-    <w:lsdException w:name="Medium Shading 2 Accent 4" w:semiHidden="0" w:uiPriority="64" w:unhideWhenUsed="0"/>
-    <w:lsdException w:name="Medium List 1 Accent 4" w:semiHidden="0" w:uiPriority="65" w:unhideWhenUsed="0"/>
-    <w:lsdException w:name="Medium List 2 Accent 4" w:semiHidden="0" w:uiPriority="66" w:unhideWhenUsed="0"/>
-    <w:lsdException w:name="Medium Grid 1 Accent 4" w:semiHidden="0" w:uiPriority="67" w:unhideWhenUsed="0"/>
-    <w:lsdException w:name="Medium Grid 2 Accent 4" w:semiHidden="0" w:uiPriority="68" w:unhideWhenUsed="0"/>
-    <w:lsdException w:name="Medium Grid 3 Accent 4" w:semiHidden="0" w:uiPriority="69" w:unhideWhenUsed="0"/>
-    <w:lsdException w:name="Dark List Accent 4" w:semiHidden="0" w:uiPriority="70" w:unhideWhenUsed="0"/>
-    <w:lsdException w:name="Colorful Shading Accent 4" w:semiHidden="0" w:uiPriority="71" w:unhideWhenUsed="0"/>
-    <w:lsdException w:name="Colorful List Accent 4" w:semiHidden="0" w:uiPriority="72" w:unhideWhenUsed="0"/>
-    <w:lsdException w:name="Colorful Grid Accent 4" w:semiHidden="0" w:uiPriority="73" w:unhideWhenUsed="0"/>
-    <w:lsdException w:name="Light Shading Accent 5" w:semiHidden="0" w:uiPriority="60" w:unhideWhenUsed="0"/>
-    <w:lsdException w:name="Light List Accent 5" w:semiHidden="0" w:uiPriority="61" w:unhideWhenUsed="0"/>
-    <w:lsdException w:name="Light Grid Accent 5" w:semiHidden="0" w:uiPriority="62" w:unhideWhenUsed="0"/>
-    <w:lsdException w:name="Medium Shading 1 Accent 5" w:semiHidden="0" w:uiPriority="63" w:unhideWhenUsed="0"/>
-    <w:lsdException w:name="Medium Shading 2 Accent 5" w:semiHidden="0" w:uiPriority="64" w:unhideWhenUsed="0"/>
-    <w:lsdException w:name="Medium List 1 Accent 5" w:semiHidden="0" w:uiPriority="65" w:unhideWhenUsed="0"/>
-    <w:lsdException w:name="Medium List 2 Accent 5" w:semiHidden="0" w:uiPriority="66" w:unhideWhenUsed="0"/>
-    <w:lsdException w:name="Medium Grid 1 Accent 5" w:semiHidden="0" w:uiPriority="67" w:unhideWhenUsed="0"/>
-    <w:lsdException w:name="Medium Grid 2 Accent 5" w:semiHidden="0" w:uiPriority="68" w:unhideWhenUsed="0"/>
-    <w:lsdException w:name="Medium Grid 3 Accent 5" w:semiHidden="0" w:uiPriority="69" w:unhideWhenUsed="0"/>
-    <w:lsdException w:name="Dark List Accent 5" w:semiHidden="0" w:uiPriority="70" w:unhideWhenUsed="0"/>
-    <w:lsdException w:name="Colorful Shading Accent 5" w:semiHidden="0" w:uiPriority="71" w:unhideWhenUsed="0"/>
-    <w:lsdException w:name="Colorful List Accent 5" w:semiHidden="0" w:uiPriority="72" w:unhideWhenUsed="0"/>
-    <w:lsdException w:name="Colorful Grid Accent 5" w:semiHidden="0" w:uiPriority="73" w:unhideWhenUsed="0"/>
-    <w:lsdException w:name="Light Shading Accent 6" w:semiHidden="0" w:uiPriority="60" w:unhideWhenUsed="0"/>
-    <w:lsdException w:name="Light List Accent 6" w:semiHidden="0" w:uiPriority="61" w:unhideWhenUsed="0"/>
-    <w:lsdException w:name="Light Grid Accent 6" w:semiHidden="0" w:uiPriority="62" w:unhideWhenUsed="0"/>
-    <w:lsdException w:name="Medium Shading 1 Accent 6" w:semiHidden="0" w:uiPriority="63" w:unhideWhenUsed="0"/>
-    <w:lsdException w:name="Medium Shading 2 Accent 6" w:semiHidden="0" w:uiPriority="64" w:unhideWhenUsed="0"/>
-    <w:lsdException w:name="Medium List 1 Accent 6" w:semiHidden="0" w:uiPriority="65" w:unhideWhenUsed="0"/>
-    <w:lsdException w:name="Medium List 2 Accent 6" w:semiHidden="0" w:uiPriority="66" w:unhideWhenUsed="0"/>
-    <w:lsdException w:name="Medium Grid 1 Accent 6" w:semiHidden="0" w:uiPriority="67" w:unhideWhenUsed="0"/>
-    <w:lsdException w:name="Medium Grid 2 Accent 6" w:semiHidden="0" w:uiPriority="68" w:unhideWhenUsed="0"/>
-    <w:lsdException w:name="Medium Grid 3 Accent 6" w:semiHidden="0" w:uiPriority="69" w:unhideWhenUsed="0"/>
-    <w:lsdException w:name="Dark List Accent 6" w:semiHidden="0" w:uiPriority="70" w:unhideWhenUsed="0"/>
-    <w:lsdException w:name="Colorful Shading Accent 6" w:semiHidden="0" w:uiPriority="71" w:unhideWhenUsed="0"/>
-    <w:lsdException w:name="Colorful List Accent 6" w:semiHidden="0" w:uiPriority="72" w:unhideWhenUsed="0"/>
-    <w:lsdException w:name="Colorful Grid Accent 6" w:semiHidden="0" w:uiPriority="73" w:unhideWhenUsed="0"/>
-    <w:lsdException w:name="Subtle Emphasis" w:semiHidden="0" w:uiPriority="19" w:unhideWhenUsed="0" w:qFormat="1"/>
-    <w:lsdException w:name="Intense Emphasis" w:semiHidden="0" w:uiPriority="21" w:unhideWhenUsed="0" w:qFormat="1"/>
-    <w:lsdException w:name="Subtle Reference" w:semiHidden="0" w:uiPriority="31" w:unhideWhenUsed="0" w:qFormat="1"/>
-    <w:lsdException w:name="Intense Reference" w:semiHidden="0" w:uiPriority="32" w:unhideWhenUsed="0" w:qFormat="1"/>
-    <w:lsdException w:name="Book Title" w:semiHidden="0" w:uiPriority="33" w:unhideWhenUsed="0" w:qFormat="1"/>
-    <w:lsdException w:name="Bibliography" w:uiPriority="37"/>
-    <w:lsdException w:name="TOC Heading" w:uiPriority="39" w:qFormat="1"/>
-  </w:latentStyles>
-  <w:style w:type="paragraph" w:default="1" w:styleId="Normal">
-    <w:name w:val="Normal"/>
-    <w:qFormat/>
-  </w:style>
-  <w:style w:type="character" w:default="1" w:styleId="DefaultParagraphFont">
-    <w:name w:val="Default Paragraph Font"/>
-    <w:uiPriority w:val="1"/>
-    <w:semiHidden/>
-    <w:unhideWhenUsed/>
-  </w:style>
-  <w:style w:type="table" w:default="1" w:styleId="TableNormal">
-    <w:name w:val="Normal Table"/>
-    <w:uiPriority w:val="99"/>
-    <w:semiHidden/>
-    <w:unhideWhenUsed/>
-    <w:tblPr>
-      <w:tblInd w:w="0" w:type="dxa"/>
-      <w:tblCellMar>
-        <w:top w:w="0" w:type="dxa"/>
-        <w:left w:w="108" w:type="dxa"/>
-        <w:bottom w:w="0" w:type="dxa"/>
-        <w:right w:w="108" w:type="dxa"/>
-      </w:tblCellMar>
-    </w:tblPr>
-  </w:style>
-  <w:style w:type="numbering" w:default="1" w:styleId="NoList">
-    <w:name w:val="No List"/>
-    <w:uiPriority w:val="99"/>
-    <w:semiHidden/>
-    <w:unhideWhenUsed/>
-  </w:style>
-  <w:style w:type="paragraph" w:customStyle="1" w:styleId="68864014A951403DA87E6A9215476590">
-    <w:name w:val="68864014A951403DA87E6A9215476590"/>
-    <w:rsid w:val="00D36565"/>
-  </w:style>
-  <w:style w:type="paragraph" w:customStyle="1" w:styleId="934CC6A7E42F43D7B94D3EF377312593">
-    <w:name w:val="934CC6A7E42F43D7B94D3EF377312593"/>
-    <w:rsid w:val="00D36565"/>
-  </w:style>
-  <w:style w:type="paragraph" w:customStyle="1" w:styleId="B6F6B80521764C429E0837928CFF3077">
-    <w:name w:val="B6F6B80521764C429E0837928CFF3077"/>
-    <w:rsid w:val="00103A8F"/>
-  </w:style>
-  <w:style w:type="paragraph" w:customStyle="1" w:styleId="0191A19360254E9D90DF0CC5EEC29BD3">
-    <w:name w:val="0191A19360254E9D90DF0CC5EEC29BD3"/>
-    <w:rsid w:val="00103A8F"/>
-  </w:style>
-  <w:style w:type="paragraph" w:customStyle="1" w:styleId="0DD5B16631F64BAA865BEFF246DC4CDE">
-    <w:name w:val="0DD5B16631F64BAA865BEFF246DC4CDE"/>
-    <w:rsid w:val="00103A8F"/>
-  </w:style>
-</w:styles>
-</file>
-
-<file path=word/glossary/stylesWithEffects.xml><?xml version="1.0" encoding="utf-8"?>
-<w:styles xmlns:wpc="http://schemas.microsoft.com/office/word/2010/wordprocessingCanvas" xmlns:mc="http://schemas.openxmlformats.org/markup-compatibility/2006" xmlns:o="urn:schemas-microsoft-com:office:office" xmlns:r="http://schemas.openxmlformats.org/officeDocument/2006/relationships" xmlns:m="http://schemas.openxmlformats.org/officeDocument/2006/math" xmlns:v="urn:schemas-microsoft-com:vml" xmlns:wp14="http://schemas.microsoft.com/office/word/2010/wordprocessingDrawing" xmlns:wp="http://schemas.openxmlformats.org/drawingml/2006/wordprocessingDrawing" xmlns:w10="urn:schemas-microsoft-com:office:word" xmlns:w="http://schemas.openxmlformats.org/wordprocessingml/2006/main" xmlns:w14="http://schemas.microsoft.com/office/word/2010/wordml" xmlns:wpg="http://schemas.microsoft.com/office/word/2010/wordprocessingGroup" xmlns:wpi="http://schemas.microsoft.com/office/word/2010/wordprocessingInk" xmlns:wne="http://schemas.microsoft.com/office/word/2006/wordml" xmlns:wps="http://schemas.microsoft.com/office/word/2010/wordprocessingShape" mc:Ignorable="w14 wp14">
-  <w:docDefaults>
-    <w:rPrDefault>
-      <w:rPr>
-        <w:rFonts w:asciiTheme="minorHAnsi" w:eastAsiaTheme="minorEastAsia" w:hAnsiTheme="minorHAnsi" w:cstheme="minorBidi"/>
-        <w:sz w:val="22"/>
-        <w:szCs w:val="22"/>
-        <w:lang w:val="en-US" w:eastAsia="en-US" w:bidi="ar-SA"/>
-      </w:rPr>
-    </w:rPrDefault>
-    <w:pPrDefault>
-      <w:pPr>
-        <w:spacing w:after="200" w:line="276" w:lineRule="auto"/>
-      </w:pPr>
-    </w:pPrDefault>
-  </w:docDefaults>
-  <w:latentStyles w:defLockedState="0" w:defUIPriority="99" w:defSemiHidden="1" w:defUnhideWhenUsed="1" w:defQFormat="0" w:count="267">
-    <w:lsdException w:name="Normal" w:semiHidden="0" w:uiPriority="0" w:unhideWhenUsed="0" w:qFormat="1"/>
-    <w:lsdException w:name="heading 1" w:semiHidden="0" w:uiPriority="9" w:unhideWhenUsed="0" w:qFormat="1"/>
-    <w:lsdException w:name="heading 2" w:uiPriority="9" w:qFormat="1"/>
-    <w:lsdException w:name="heading 3" w:uiPriority="9" w:qFormat="1"/>
-    <w:lsdException w:name="heading 4" w:uiPriority="9" w:qFormat="1"/>
-    <w:lsdException w:name="heading 5" w:uiPriority="9" w:qFormat="1"/>
-    <w:lsdException w:name="heading 6" w:uiPriority="9" w:qFormat="1"/>
-    <w:lsdException w:name="heading 7" w:uiPriority="9" w:qFormat="1"/>
-    <w:lsdException w:name="heading 8" w:uiPriority="9" w:qFormat="1"/>
-    <w:lsdException w:name="heading 9" w:uiPriority="9" w:qFormat="1"/>
-    <w:lsdException w:name="toc 1" w:uiPriority="39"/>
-    <w:lsdException w:name="toc 2" w:uiPriority="39"/>
-    <w:lsdException w:name="toc 3" w:uiPriority="39"/>
-    <w:lsdException w:name="toc 4" w:uiPriority="39"/>
-    <w:lsdException w:name="toc 5" w:uiPriority="39"/>
-    <w:lsdException w:name="toc 6" w:uiPriority="39"/>
-    <w:lsdException w:name="toc 7" w:uiPriority="39"/>
-    <w:lsdException w:name="toc 8" w:uiPriority="39"/>
-    <w:lsdException w:name="toc 9" w:uiPriority="39"/>
-    <w:lsdException w:name="caption" w:uiPriority="35" w:qFormat="1"/>
-    <w:lsdException w:name="Title" w:semiHidden="0" w:uiPriority="10" w:unhideWhenUsed="0" w:qFormat="1"/>
-    <w:lsdException w:name="Default Paragraph Font" w:uiPriority="1"/>
-    <w:lsdException w:name="Subtitle" w:semiHidden="0" w:uiPriority="11" w:unhideWhenUsed="0" w:qFormat="1"/>
-    <w:lsdException w:name="Strong" w:semiHidden="0" w:uiPriority="22" w:unhideWhenUsed="0" w:qFormat="1"/>
-    <w:lsdException w:name="Emphasis" w:semiHidden="0" w:uiPriority="20" w:unhideWhenUsed="0" w:qFormat="1"/>
-    <w:lsdException w:name="Table Grid" w:semiHidden="0" w:uiPriority="59" w:unhideWhenUsed="0"/>
-    <w:lsdException w:name="Placeholder Text" w:unhideWhenUsed="0"/>
-    <w:lsdException w:name="No Spacing" w:semiHidden="0" w:uiPriority="1" w:unhideWhenUsed="0" w:qFormat="1"/>
-    <w:lsdException w:name="Light Shading" w:semiHidden="0" w:uiPriority="60" w:unhideWhenUsed="0"/>
-    <w:lsdException w:name="Light List" w:semiHidden="0" w:uiPriority="61" w:unhideWhenUsed="0"/>
-    <w:lsdException w:name="Light Grid" w:semiHidden="0" w:uiPriority="62" w:unhideWhenUsed="0"/>
-    <w:lsdException w:name="Medium Shading 1" w:semiHidden="0" w:uiPriority="63" w:unhideWhenUsed="0"/>
-    <w:lsdException w:name="Medium Shading 2" w:semiHidden="0" w:uiPriority="64" w:unhideWhenUsed="0"/>
-    <w:lsdException w:name="Medium List 1" w:semiHidden="0" w:uiPriority="65" w:unhideWhenUsed="0"/>
-    <w:lsdException w:name="Medium List 2" w:semiHidden="0" w:uiPriority="66" w:unhideWhenUsed="0"/>
-    <w:lsdException w:name="Medium Grid 1" w:semiHidden="0" w:uiPriority="67" w:unhideWhenUsed="0"/>
-    <w:lsdException w:name="Medium Grid 2" w:semiHidden="0" w:uiPriority="68" w:unhideWhenUsed="0"/>
-    <w:lsdException w:name="Medium Grid 3" w:semiHidden="0" w:uiPriority="69" w:unhideWhenUsed="0"/>
-    <w:lsdException w:name="Dark List" w:semiHidden="0" w:uiPriority="70" w:unhideWhenUsed="0"/>
-    <w:lsdException w:name="Colorful Shading" w:semiHidden="0" w:uiPriority="71" w:unhideWhenUsed="0"/>
-    <w:lsdException w:name="Colorful List" w:semiHidden="0" w:uiPriority="72" w:unhideWhenUsed="0"/>
-    <w:lsdException w:name="Colorful Grid" w:semiHidden="0" w:uiPriority="73" w:unhideWhenUsed="0"/>
-    <w:lsdException w:name="Light Shading Accent 1" w:semiHidden="0" w:uiPriority="60" w:unhideWhenUsed="0"/>
-    <w:lsdException w:name="Light List Accent 1" w:semiHidden="0" w:uiPriority="61" w:unhideWhenUsed="0"/>
-    <w:lsdException w:name="Light Grid Accent 1" w:semiHidden="0" w:uiPriority="62" w:unhideWhenUsed="0"/>
-    <w:lsdException w:name="Medium Shading 1 Accent 1" w:semiHidden="0" w:uiPriority="63" w:unhideWhenUsed="0"/>
-    <w:lsdException w:name="Medium Shading 2 Accent 1" w:semiHidden="0" w:uiPriority="64" w:unhideWhenUsed="0"/>
-    <w:lsdException w:name="Medium List 1 Accent 1" w:semiHidden="0" w:uiPriority="65" w:unhideWhenUsed="0"/>
-    <w:lsdException w:name="Revision" w:unhideWhenUsed="0"/>
-    <w:lsdException w:name="List Paragraph" w:semiHidden="0" w:uiPriority="34" w:unhideWhenUsed="0" w:qFormat="1"/>
-    <w:lsdException w:name="Quote" w:semiHidden="0" w:uiPriority="29" w:unhideWhenUsed="0" w:qFormat="1"/>
-    <w:lsdException w:name="Intense Quote" w:semiHidden="0" w:uiPriority="30" w:unhideWhenUsed="0" w:qFormat="1"/>
-    <w:lsdException w:name="Medium List 2 Accent 1" w:semiHidden="0" w:uiPriority="66" w:unhideWhenUsed="0"/>
-    <w:lsdException w:name="Medium Grid 1 Accent 1" w:semiHidden="0" w:uiPriority="67" w:unhideWhenUsed="0"/>
-    <w:lsdException w:name="Medium Grid 2 Accent 1" w:semiHidden="0" w:uiPriority="68" w:unhideWhenUsed="0"/>
-    <w:lsdException w:name="Medium Grid 3 Accent 1" w:semiHidden="0" w:uiPriority="69" w:unhideWhenUsed="0"/>
-    <w:lsdException w:name="Dark List Accent 1" w:semiHidden="0" w:uiPriority="70" w:unhideWhenUsed="0"/>
-    <w:lsdException w:name="Colorful Shading Accent 1" w:semiHidden="0" w:uiPriority="71" w:unhideWhenUsed="0"/>
-    <w:lsdException w:name="Colorful List Accent 1" w:semiHidden="0" w:uiPriority="72" w:unhideWhenUsed="0"/>
-    <w:lsdException w:name="Colorful Grid Accent 1" w:semiHidden="0" w:uiPriority="73" w:unhideWhenUsed="0"/>
-    <w:lsdException w:name="Light Shading Accent 2" w:semiHidden="0" w:uiPriority="60" w:unhideWhenUsed="0"/>
-    <w:lsdException w:name="Light List Accent 2" w:semiHidden="0" w:uiPriority="61" w:unhideWhenUsed="0"/>
-    <w:lsdException w:name="Light Grid Accent 2" w:semiHidden="0" w:uiPriority="62" w:unhideWhenUsed="0"/>
-    <w:lsdException w:name="Medium Shading 1 Accent 2" w:semiHidden="0" w:uiPriority="63" w:unhideWhenUsed="0"/>
-    <w:lsdException w:name="Medium Shading 2 Accent 2" w:semiHidden="0" w:uiPriority="64" w:unhideWhenUsed="0"/>
-    <w:lsdException w:name="Medium List 1 Accent 2" w:semiHidden="0" w:uiPriority="65" w:unhideWhenUsed="0"/>
-    <w:lsdException w:name="Medium List 2 Accent 2" w:semiHidden="0" w:uiPriority="66" w:unhideWhenUsed="0"/>
-    <w:lsdException w:name="Medium Grid 1 Accent 2" w:semiHidden="0" w:uiPriority="67" w:unhideWhenUsed="0"/>
-    <w:lsdException w:name="Medium Grid 2 Accent 2" w:semiHidden="0" w:uiPriority="68" w:unhideWhenUsed="0"/>
-    <w:lsdException w:name="Medium Grid 3 Accent 2" w:semiHidden="0" w:uiPriority="69" w:unhideWhenUsed="0"/>
-    <w:lsdException w:name="Dark List Accent 2" w:semiHidden="0" w:uiPriority="70" w:unhideWhenUsed="0"/>
-    <w:lsdException w:name="Colorful Shading Accent 2" w:semiHidden="0" w:uiPriority="71" w:unhideWhenUsed="0"/>
-    <w:lsdException w:name="Colorful List Accent 2" w:semiHidden="0" w:uiPriority="72" w:unhideWhenUsed="0"/>
-    <w:lsdException w:name="Colorful Grid Accent 2" w:semiHidden="0" w:uiPriority="73" w:unhideWhenUsed="0"/>
-    <w:lsdException w:name="Light Shading Accent 3" w:semiHidden="0" w:uiPriority="60" w:unhideWhenUsed="0"/>
-    <w:lsdException w:name="Light List Accent 3" w:semiHidden="0" w:uiPriority="61" w:unhideWhenUsed="0"/>
-    <w:lsdException w:name="Light Grid Accent 3" w:semiHidden="0" w:uiPriority="62" w:unhideWhenUsed="0"/>
-    <w:lsdException w:name="Medium Shading 1 Accent 3" w:semiHidden="0" w:uiPriority="63" w:unhideWhenUsed="0"/>
-    <w:lsdException w:name="Medium Shading 2 Accent 3" w:semiHidden="0" w:uiPriority="64" w:unhideWhenUsed="0"/>
-    <w:lsdException w:name="Medium List 1 Accent 3" w:semiHidden="0" w:uiPriority="65" w:unhideWhenUsed="0"/>
-    <w:lsdException w:name="Medium List 2 Accent 3" w:semiHidden="0" w:uiPriority="66" w:unhideWhenUsed="0"/>
-    <w:lsdException w:name="Medium Grid 1 Accent 3" w:semiHidden="0" w:uiPriority="67" w:unhideWhenUsed="0"/>
-    <w:lsdException w:name="Medium Grid 2 Accent 3" w:semiHidden="0" w:uiPriority="68" w:unhideWhenUsed="0"/>
-    <w:lsdException w:name="Medium Grid 3 Accent 3" w:semiHidden="0" w:uiPriority="69" w:unhideWhenUsed="0"/>
-    <w:lsdException w:name="Dark List Accent 3" w:semiHidden="0" w:uiPriority="70" w:unhideWhenUsed="0"/>
-    <w:lsdException w:name="Colorful Shading Accent 3" w:semiHidden="0" w:uiPriority="71" w:unhideWhenUsed="0"/>
-    <w:lsdException w:name="Colorful List Accent 3" w:semiHidden="0" w:uiPriority="72" w:unhideWhenUsed="0"/>
-    <w:lsdException w:name="Colorful Grid Accent 3" w:semiHidden="0" w:uiPriority="73" w:unhideWhenUsed="0"/>
-    <w:lsdException w:name="Light Shading Accent 4" w:semiHidden="0" w:uiPriority="60" w:unhideWhenUsed="0"/>
-    <w:lsdException w:name="Light List Accent 4" w:semiHidden="0" w:uiPriority="61" w:unhideWhenUsed="0"/>
-    <w:lsdException w:name="Light Grid Accent 4" w:semiHidden="0" w:uiPriority="62" w:unhideWhenUsed="0"/>
-    <w:lsdException w:name="Medium Shading 1 Accent 4" w:semiHidden="0" w:uiPriority="63" w:unhideWhenUsed="0"/>
-    <w:lsdException w:name="Medium Shading 2 Accent 4" w:semiHidden="0" w:uiPriority="64" w:unhideWhenUsed="0"/>
-    <w:lsdException w:name="Medium List 1 Accent 4" w:semiHidden="0" w:uiPriority="65" w:unhideWhenUsed="0"/>
-    <w:lsdException w:name="Medium List 2 Accent 4" w:semiHidden="0" w:uiPriority="66" w:unhideWhenUsed="0"/>
-    <w:lsdException w:name="Medium Grid 1 Accent 4" w:semiHidden="0" w:uiPriority="67" w:unhideWhenUsed="0"/>
-    <w:lsdException w:name="Medium Grid 2 Accent 4" w:semiHidden="0" w:uiPriority="68" w:unhideWhenUsed="0"/>
-    <w:lsdException w:name="Medium Grid 3 Accent 4" w:semiHidden="0" w:uiPriority="69" w:unhideWhenUsed="0"/>
-    <w:lsdException w:name="Dark List Accent 4" w:semiHidden="0" w:uiPriority="70" w:unhideWhenUsed="0"/>
-    <w:lsdException w:name="Colorful Shading Accent 4" w:semiHidden="0" w:uiPriority="71" w:unhideWhenUsed="0"/>
-    <w:lsdException w:name="Colorful List Accent 4" w:semiHidden="0" w:uiPriority="72" w:unhideWhenUsed="0"/>
-    <w:lsdException w:name="Colorful Grid Accent 4" w:semiHidden="0" w:uiPriority="73" w:unhideWhenUsed="0"/>
-    <w:lsdException w:name="Light Shading Accent 5" w:semiHidden="0" w:uiPriority="60" w:unhideWhenUsed="0"/>
-    <w:lsdException w:name="Light List Accent 5" w:semiHidden="0" w:uiPriority="61" w:unhideWhenUsed="0"/>
-    <w:lsdException w:name="Light Grid Accent 5" w:semiHidden="0" w:uiPriority="62" w:unhideWhenUsed="0"/>
-    <w:lsdException w:name="Medium Shading 1 Accent 5" w:semiHidden="0" w:uiPriority="63" w:unhideWhenUsed="0"/>
-    <w:lsdException w:name="Medium Shading 2 Accent 5" w:semiHidden="0" w:uiPriority="64" w:unhideWhenUsed="0"/>
-    <w:lsdException w:name="Medium List 1 Accent 5" w:semiHidden="0" w:uiPriority="65" w:unhideWhenUsed="0"/>
-    <w:lsdException w:name="Medium List 2 Accent 5" w:semiHidden="0" w:uiPriority="66" w:unhideWhenUsed="0"/>
-    <w:lsdException w:name="Medium Grid 1 Accent 5" w:semiHidden="0" w:uiPriority="67" w:unhideWhenUsed="0"/>
-    <w:lsdException w:name="Medium Grid 2 Accent 5" w:semiHidden="0" w:uiPriority="68" w:unhideWhenUsed="0"/>
-    <w:lsdException w:name="Medium Grid 3 Accent 5" w:semiHidden="0" w:uiPriority="69" w:unhideWhenUsed="0"/>
-    <w:lsdException w:name="Dark List Accent 5" w:semiHidden="0" w:uiPriority="70" w:unhideWhenUsed="0"/>
-    <w:lsdException w:name="Colorful Shading Accent 5" w:semiHidden="0" w:uiPriority="71" w:unhideWhenUsed="0"/>
-    <w:lsdException w:name="Colorful List Accent 5" w:semiHidden="0" w:uiPriority="72" w:unhideWhenUsed="0"/>
-    <w:lsdException w:name="Colorful Grid Accent 5" w:semiHidden="0" w:uiPriority="73" w:unhideWhenUsed="0"/>
-    <w:lsdException w:name="Light Shading Accent 6" w:semiHidden="0" w:uiPriority="60" w:unhideWhenUsed="0"/>
-    <w:lsdException w:name="Light List Accent 6" w:semiHidden="0" w:uiPriority="61" w:unhideWhenUsed="0"/>
-    <w:lsdException w:name="Light Grid Accent 6" w:semiHidden="0" w:uiPriority="62" w:unhideWhenUsed="0"/>
-    <w:lsdException w:name="Medium Shading 1 Accent 6" w:semiHidden="0" w:uiPriority="63" w:unhideWhenUsed="0"/>
-    <w:lsdException w:name="Medium Shading 2 Accent 6" w:semiHidden="0" w:uiPriority="64" w:unhideWhenUsed="0"/>
-    <w:lsdException w:name="Medium List 1 Accent 6" w:semiHidden="0" w:uiPriority="65" w:unhideWhenUsed="0"/>
-    <w:lsdException w:name="Medium List 2 Accent 6" w:semiHidden="0" w:uiPriority="66" w:unhideWhenUsed="0"/>
-    <w:lsdException w:name="Medium Grid 1 Accent 6" w:semiHidden="0" w:uiPriority="67" w:unhideWhenUsed="0"/>
-    <w:lsdException w:name="Medium Grid 2 Accent 6" w:semiHidden="0" w:uiPriority="68" w:unhideWhenUsed="0"/>
-    <w:lsdException w:name="Medium Grid 3 Accent 6" w:semiHidden="0" w:uiPriority="69" w:unhideWhenUsed="0"/>
-    <w:lsdException w:name="Dark List Accent 6" w:semiHidden="0" w:uiPriority="70" w:unhideWhenUsed="0"/>
-    <w:lsdException w:name="Colorful Shading Accent 6" w:semiHidden="0" w:uiPriority="71" w:unhideWhenUsed="0"/>
-    <w:lsdException w:name="Colorful List Accent 6" w:semiHidden="0" w:uiPriority="72" w:unhideWhenUsed="0"/>
-    <w:lsdException w:name="Colorful Grid Accent 6" w:semiHidden="0" w:uiPriority="73" w:unhideWhenUsed="0"/>
-    <w:lsdException w:name="Subtle Emphasis" w:semiHidden="0" w:uiPriority="19" w:unhideWhenUsed="0" w:qFormat="1"/>
-    <w:lsdException w:name="Intense Emphasis" w:semiHidden="0" w:uiPriority="21" w:unhideWhenUsed="0" w:qFormat="1"/>
-    <w:lsdException w:name="Subtle Reference" w:semiHidden="0" w:uiPriority="31" w:unhideWhenUsed="0" w:qFormat="1"/>
-    <w:lsdException w:name="Intense Reference" w:semiHidden="0" w:uiPriority="32" w:unhideWhenUsed="0" w:qFormat="1"/>
-    <w:lsdException w:name="Book Title" w:semiHidden="0" w:uiPriority="33" w:unhideWhenUsed="0" w:qFormat="1"/>
-    <w:lsdException w:name="Bibliography" w:uiPriority="37"/>
-    <w:lsdException w:name="TOC Heading" w:uiPriority="39" w:qFormat="1"/>
-  </w:latentStyles>
-  <w:style w:type="paragraph" w:default="1" w:styleId="Normal">
-    <w:name w:val="Normal"/>
-    <w:qFormat/>
-  </w:style>
-  <w:style w:type="character" w:default="1" w:styleId="DefaultParagraphFont">
-    <w:name w:val="Default Paragraph Font"/>
-    <w:uiPriority w:val="1"/>
-    <w:semiHidden/>
-    <w:unhideWhenUsed/>
-  </w:style>
-  <w:style w:type="table" w:default="1" w:styleId="TableNormal">
-    <w:name w:val="Normal Table"/>
-    <w:uiPriority w:val="99"/>
-    <w:semiHidden/>
-    <w:unhideWhenUsed/>
-    <w:tblPr>
-      <w:tblInd w:w="0" w:type="dxa"/>
-      <w:tblCellMar>
-        <w:top w:w="0" w:type="dxa"/>
-        <w:left w:w="108" w:type="dxa"/>
-        <w:bottom w:w="0" w:type="dxa"/>
-        <w:right w:w="108" w:type="dxa"/>
-      </w:tblCellMar>
-    </w:tblPr>
-  </w:style>
-  <w:style w:type="numbering" w:default="1" w:styleId="NoList">
-    <w:name w:val="No List"/>
-    <w:uiPriority w:val="99"/>
-    <w:semiHidden/>
-    <w:unhideWhenUsed/>
-  </w:style>
-  <w:style w:type="paragraph" w:customStyle="1" w:styleId="68864014A951403DA87E6A9215476590">
-    <w:name w:val="68864014A951403DA87E6A9215476590"/>
-    <w:rsid w:val="00D36565"/>
-  </w:style>
-  <w:style w:type="paragraph" w:customStyle="1" w:styleId="934CC6A7E42F43D7B94D3EF377312593">
-    <w:name w:val="934CC6A7E42F43D7B94D3EF377312593"/>
-    <w:rsid w:val="00D36565"/>
-  </w:style>
-  <w:style w:type="paragraph" w:customStyle="1" w:styleId="B6F6B80521764C429E0837928CFF3077">
-    <w:name w:val="B6F6B80521764C429E0837928CFF3077"/>
-    <w:rsid w:val="00103A8F"/>
-  </w:style>
-  <w:style w:type="paragraph" w:customStyle="1" w:styleId="0191A19360254E9D90DF0CC5EEC29BD3">
-    <w:name w:val="0191A19360254E9D90DF0CC5EEC29BD3"/>
-    <w:rsid w:val="00103A8F"/>
-  </w:style>
-  <w:style w:type="paragraph" w:customStyle="1" w:styleId="0DD5B16631F64BAA865BEFF246DC4CDE">
-    <w:name w:val="0DD5B16631F64BAA865BEFF246DC4CDE"/>
-    <w:rsid w:val="00103A8F"/>
-  </w:style>
-</w:styles>
-</file>
-
-<file path=word/glossary/webSettings.xml><?xml version="1.0" encoding="utf-8"?>
-<w:webSettings xmlns:mc="http://schemas.openxmlformats.org/markup-compatibility/2006" xmlns:r="http://schemas.openxmlformats.org/officeDocument/2006/relationships" xmlns:w="http://schemas.openxmlformats.org/wordprocessingml/2006/main" xmlns:w14="http://schemas.microsoft.com/office/word/2010/wordml" mc:Ignorable="w14">
-  <w:optimizeForBrowser/>
-  <w:allowPNG/>
-</w:webSettings>
-</file>
-
 <file path=word/theme/theme1.xml><?xml version="1.0" encoding="utf-8"?>
 <a:theme xmlns:a="http://schemas.openxmlformats.org/drawingml/2006/main" name="Office Theme">
   <a:themeElements>
@@ -16713,7 +15876,7 @@
 </file>
 
 <file path=customXml/itemProps1.xml><?xml version="1.0" encoding="utf-8"?>
-<ds:datastoreItem xmlns:ds="http://schemas.openxmlformats.org/officeDocument/2006/customXml" ds:itemID="{7DB55DF0-6D72-45AE-B6DE-97FBC32D5C61}">
+<ds:datastoreItem xmlns:ds="http://schemas.openxmlformats.org/officeDocument/2006/customXml" ds:itemID="{16F1B824-C238-44E6-9A9E-EBC5C2DAE46C}">
   <ds:schemaRefs>
     <ds:schemaRef ds:uri="http://schemas.openxmlformats.org/officeDocument/2006/bibliography"/>
   </ds:schemaRefs>

</xml_diff>